<commit_message>
Added the main form template.
</commit_message>
<xml_diff>
--- a/HumanAssistedResolutionTemplate/contentFiles/any/any/pt0/VisualBasic/User Guide/Human Assisted Resolution Process - User Guide.docx
+++ b/HumanAssistedResolutionTemplate/contentFiles/any/any/pt0/VisualBasic/User Guide/Human Assisted Resolution Process - User Guide.docx
@@ -1,6 +1,6 @@
 
 <file path=word/document.xml><?xml version="1.0" encoding="utf-8"?>
-<w:document xmlns:wpc="http://schemas.microsoft.com/office/word/2010/wordprocessingCanvas" xmlns:cx="http://schemas.microsoft.com/office/drawing/2014/chartex" xmlns:cx1="http://schemas.microsoft.com/office/drawing/2015/9/8/chartex" xmlns:cx2="http://schemas.microsoft.com/office/drawing/2015/10/21/chartex" xmlns:cx3="http://schemas.microsoft.com/office/drawing/2016/5/9/chartex" xmlns:cx4="http://schemas.microsoft.com/office/drawing/2016/5/10/chartex" xmlns:cx5="http://schemas.microsoft.com/office/drawing/2016/5/11/chartex" xmlns:cx6="http://schemas.microsoft.com/office/drawing/2016/5/12/chartex" xmlns:cx7="http://schemas.microsoft.com/office/drawing/2016/5/13/chartex" xmlns:cx8="http://schemas.microsoft.com/office/drawing/2016/5/14/chartex" xmlns:mc="http://schemas.openxmlformats.org/markup-compatibility/2006" xmlns:aink="http://schemas.microsoft.com/office/drawing/2016/ink" xmlns:am3d="http://schemas.microsoft.com/office/drawing/2017/model3d" xmlns:o="urn:schemas-microsoft-com:office:office" xmlns:oel="http://schemas.microsoft.com/office/2019/extlst" xmlns:r="http://schemas.openxmlformats.org/officeDocument/2006/relationships" xmlns:m="http://schemas.openxmlformats.org/officeDocument/2006/math" xmlns:v="urn:schemas-microsoft-com:vml" xmlns:wp14="http://schemas.microsoft.com/office/word/2010/wordprocessingDrawing" xmlns:wp="http://schemas.openxmlformats.org/drawingml/2006/wordprocessingDrawing" xmlns:w10="urn:schemas-microsoft-com:office:word" xmlns:w="http://schemas.openxmlformats.org/wordprocessingml/2006/main" xmlns:w14="http://schemas.microsoft.com/office/word/2010/wordml" xmlns:w15="http://schemas.microsoft.com/office/word/2012/wordml" xmlns:w16cex="http://schemas.microsoft.com/office/word/2018/wordml/cex" xmlns:w16cid="http://schemas.microsoft.com/office/word/2016/wordml/cid" xmlns:w16="http://schemas.microsoft.com/office/word/2018/wordml" xmlns:w16du="http://schemas.microsoft.com/office/word/2023/wordml/word16du" xmlns:w16sdtdh="http://schemas.microsoft.com/office/word/2020/wordml/sdtdatahash" xmlns:w16se="http://schemas.microsoft.com/office/word/2015/wordml/symex" xmlns:wpg="http://schemas.microsoft.com/office/word/2010/wordprocessingGroup" xmlns:wpi="http://schemas.microsoft.com/office/word/2010/wordprocessingInk" xmlns:wne="http://schemas.microsoft.com/office/word/2006/wordml" xmlns:wps="http://schemas.microsoft.com/office/word/2010/wordprocessingShape" mc:Ignorable="w14 w15 w16se w16cid w16 w16cex w16sdtdh wp14">
+<w:document xmlns:wpc="http://schemas.microsoft.com/office/word/2010/wordprocessingCanvas" xmlns:cx="http://schemas.microsoft.com/office/drawing/2014/chartex" xmlns:cx1="http://schemas.microsoft.com/office/drawing/2015/9/8/chartex" xmlns:cx2="http://schemas.microsoft.com/office/drawing/2015/10/21/chartex" xmlns:cx3="http://schemas.microsoft.com/office/drawing/2016/5/9/chartex" xmlns:cx4="http://schemas.microsoft.com/office/drawing/2016/5/10/chartex" xmlns:cx5="http://schemas.microsoft.com/office/drawing/2016/5/11/chartex" xmlns:cx6="http://schemas.microsoft.com/office/drawing/2016/5/12/chartex" xmlns:cx7="http://schemas.microsoft.com/office/drawing/2016/5/13/chartex" xmlns:cx8="http://schemas.microsoft.com/office/drawing/2016/5/14/chartex" xmlns:mc="http://schemas.openxmlformats.org/markup-compatibility/2006" xmlns:aink="http://schemas.microsoft.com/office/drawing/2016/ink" xmlns:am3d="http://schemas.microsoft.com/office/drawing/2017/model3d" xmlns:o="urn:schemas-microsoft-com:office:office" xmlns:oel="http://schemas.microsoft.com/office/2019/extlst" xmlns:r="http://schemas.openxmlformats.org/officeDocument/2006/relationships" xmlns:m="http://schemas.openxmlformats.org/officeDocument/2006/math" xmlns:v="urn:schemas-microsoft-com:vml" xmlns:wp14="http://schemas.microsoft.com/office/word/2010/wordprocessingDrawing" xmlns:wp="http://schemas.openxmlformats.org/drawingml/2006/wordprocessingDrawing" xmlns:w10="urn:schemas-microsoft-com:office:word" xmlns:w="http://schemas.openxmlformats.org/wordprocessingml/2006/main" xmlns:w14="http://schemas.microsoft.com/office/word/2010/wordml" xmlns:w15="http://schemas.microsoft.com/office/word/2012/wordml" xmlns:w16cex="http://schemas.microsoft.com/office/word/2018/wordml/cex" xmlns:w16cid="http://schemas.microsoft.com/office/word/2016/wordml/cid" xmlns:w16="http://schemas.microsoft.com/office/word/2018/wordml" xmlns:w16sdtdh="http://schemas.microsoft.com/office/word/2020/wordml/sdtdatahash" xmlns:w16se="http://schemas.microsoft.com/office/word/2015/wordml/symex" xmlns:wpg="http://schemas.microsoft.com/office/word/2010/wordprocessingGroup" xmlns:wpi="http://schemas.microsoft.com/office/word/2010/wordprocessingInk" xmlns:wne="http://schemas.microsoft.com/office/word/2006/wordml" xmlns:wps="http://schemas.microsoft.com/office/word/2010/wordprocessingShape" mc:Ignorable="w14 w15 w16se w16cid w16 w16cex w16sdtdh wp14">
   <w:body>
     <w:p>
       <w:pPr>
@@ -1695,7 +1695,6 @@
           <w:docPartUnique/>
         </w:docPartObj>
       </w:sdtPr>
-      <w:sdtEndPr/>
       <w:sdtContent>
         <w:p>
           <w:pPr>
@@ -3671,6 +3670,9 @@
         <w:ind w:left="10"/>
       </w:pPr>
       <w:r>
+        <w:rPr>
+          <w:noProof/>
+        </w:rPr>
         <w:drawing>
           <wp:inline distT="0" distB="0" distL="0" distR="0" wp14:anchorId="3CF09B8F" wp14:editId="607EDC96">
             <wp:extent cx="6177280" cy="1578946"/>
@@ -4669,6 +4671,7 @@
       <w:r>
         <w:t xml:space="preserve">Configure the </w:t>
       </w:r>
+      <w:proofErr w:type="spellStart"/>
       <w:r>
         <w:rPr>
           <w:b/>
@@ -4676,6 +4679,7 @@
         </w:rPr>
         <w:t>OrchestratorFolder</w:t>
       </w:r>
+      <w:proofErr w:type="spellEnd"/>
     </w:p>
     <w:p>
       <w:pPr>
@@ -4698,6 +4702,7 @@
       <w:r>
         <w:t xml:space="preserve">the </w:t>
       </w:r>
+      <w:proofErr w:type="spellStart"/>
       <w:r>
         <w:rPr>
           <w:b/>
@@ -4705,6 +4710,7 @@
         </w:rPr>
         <w:t>StorageBucketName</w:t>
       </w:r>
+      <w:proofErr w:type="spellEnd"/>
       <w:r>
         <w:t xml:space="preserve"> under the </w:t>
       </w:r>
@@ -4737,6 +4743,7 @@
       <w:r>
         <w:t xml:space="preserve">Configure the </w:t>
       </w:r>
+      <w:proofErr w:type="spellStart"/>
       <w:r>
         <w:rPr>
           <w:b/>
@@ -4744,6 +4751,7 @@
         </w:rPr>
         <w:t>TaskTitle</w:t>
       </w:r>
+      <w:proofErr w:type="spellEnd"/>
       <w:r>
         <w:t xml:space="preserve">, </w:t>
       </w:r>
@@ -4767,6 +4775,7 @@
       <w:r>
         <w:t xml:space="preserve">, </w:t>
       </w:r>
+      <w:proofErr w:type="spellStart"/>
       <w:r>
         <w:rPr>
           <w:b/>
@@ -4774,15 +4783,25 @@
         </w:rPr>
         <w:t>SolutionDescription</w:t>
       </w:r>
+      <w:proofErr w:type="spellEnd"/>
       <w:r>
         <w:t xml:space="preserve"> and </w:t>
       </w:r>
-      <w:r>
-        <w:rPr>
-          <w:b/>
-          <w:bCs/>
-        </w:rPr>
-        <w:t xml:space="preserve">FileName </w:t>
+      <w:proofErr w:type="spellStart"/>
+      <w:r>
+        <w:rPr>
+          <w:b/>
+          <w:bCs/>
+        </w:rPr>
+        <w:t>FileName</w:t>
+      </w:r>
+      <w:proofErr w:type="spellEnd"/>
+      <w:r>
+        <w:rPr>
+          <w:b/>
+          <w:bCs/>
+        </w:rPr>
+        <w:t xml:space="preserve"> </w:t>
       </w:r>
       <w:r>
         <w:t xml:space="preserve">under the </w:t>
@@ -4807,6 +4826,7 @@
       <w:r>
         <w:t xml:space="preserve"> sheet. The configuration of the </w:t>
       </w:r>
+      <w:proofErr w:type="spellStart"/>
       <w:r>
         <w:rPr>
           <w:b/>
@@ -4814,6 +4834,7 @@
         </w:rPr>
         <w:t>TaskCatalog</w:t>
       </w:r>
+      <w:proofErr w:type="spellEnd"/>
       <w:r>
         <w:t xml:space="preserve"> is optional.</w:t>
       </w:r>
@@ -4835,6 +4856,7 @@
       <w:r>
         <w:t xml:space="preserve">the </w:t>
       </w:r>
+      <w:proofErr w:type="spellStart"/>
       <w:r>
         <w:rPr>
           <w:b/>
@@ -4842,6 +4864,7 @@
         </w:rPr>
         <w:t>OrchestratorQueueName</w:t>
       </w:r>
+      <w:proofErr w:type="spellEnd"/>
       <w:r>
         <w:t xml:space="preserve"> if using queues</w:t>
       </w:r>
@@ -4944,8 +4967,17 @@
           <w:b/>
           <w:bCs/>
         </w:rPr>
-        <w:t>\BusinessRuleException_ProcessName.json</w:t>
-      </w:r>
+        <w:t>\</w:t>
+      </w:r>
+      <w:proofErr w:type="spellStart"/>
+      <w:r>
+        <w:rPr>
+          <w:b/>
+          <w:bCs/>
+        </w:rPr>
+        <w:t>BusinessRuleException_ProcessName.json</w:t>
+      </w:r>
+      <w:proofErr w:type="spellEnd"/>
     </w:p>
     <w:p>
       <w:r>
@@ -4987,8 +5019,17 @@
           <w:b/>
           <w:bCs/>
         </w:rPr>
-        <w:t>Templates\SystemException_ProcessName.json</w:t>
-      </w:r>
+        <w:t>Templates\</w:t>
+      </w:r>
+      <w:proofErr w:type="spellStart"/>
+      <w:r>
+        <w:rPr>
+          <w:b/>
+          <w:bCs/>
+        </w:rPr>
+        <w:t>SystemException_ProcessName.json</w:t>
+      </w:r>
+      <w:proofErr w:type="spellEnd"/>
     </w:p>
     <w:p>
       <w:r>
@@ -5030,8 +5071,17 @@
           <w:b/>
           <w:bCs/>
         </w:rPr>
-        <w:t>Templates\Exception_AssignedUsersProcess.json</w:t>
-      </w:r>
+        <w:t>Templates\</w:t>
+      </w:r>
+      <w:proofErr w:type="spellStart"/>
+      <w:r>
+        <w:rPr>
+          <w:b/>
+          <w:bCs/>
+        </w:rPr>
+        <w:t>Exception_AssignedUsersProcess.json</w:t>
+      </w:r>
+      <w:proofErr w:type="spellEnd"/>
     </w:p>
     <w:p>
       <w:r>
@@ -5079,18 +5129,28 @@
           <w:b/>
           <w:bCs/>
         </w:rPr>
-        <w:t>HttpRequest\Asset.json</w:t>
-      </w:r>
-    </w:p>
-    <w:p>
-      <w:r>
-        <w:t>Payload for asset generation in Orchestrator (</w:t>
-      </w:r>
-      <w:r>
-        <w:t>t</w:t>
-      </w:r>
-      <w:r>
-        <w:t>he payload is used as parameter in the Http Request activity)</w:t>
+        <w:t>Templates\</w:t>
+      </w:r>
+      <w:proofErr w:type="spellStart"/>
+      <w:r>
+        <w:rPr>
+          <w:b/>
+          <w:bCs/>
+        </w:rPr>
+        <w:t>TEO</w:t>
+      </w:r>
+      <w:r>
+        <w:rPr>
+          <w:b/>
+          <w:bCs/>
+        </w:rPr>
+        <w:t>.json</w:t>
+      </w:r>
+      <w:proofErr w:type="spellEnd"/>
+    </w:p>
+    <w:p>
+      <w:r>
+        <w:t xml:space="preserve">An example of form JSON file for the case where the user that has been assigned to a task should be retrieved.  </w:t>
       </w:r>
     </w:p>
     <w:p>
@@ -5123,30 +5183,35 @@
         </w:rPr>
         <w:t>Data\</w:t>
       </w:r>
-      <w:r>
-        <w:rPr>
-          <w:b/>
-          <w:bCs/>
-        </w:rPr>
-        <w:t xml:space="preserve"> </w:t>
-      </w:r>
-      <w:r>
-        <w:rPr>
-          <w:b/>
-          <w:bCs/>
-        </w:rPr>
-        <w:t>HttpRequest \StorageBucket.json</w:t>
-      </w:r>
-    </w:p>
-    <w:p>
-      <w:r>
-        <w:t>Payload for storage bucket generation in Orchestrator</w:t>
-      </w:r>
-      <w:r>
-        <w:t xml:space="preserve"> </w:t>
-      </w:r>
-      <w:r>
-        <w:t>(</w:t>
+      <w:proofErr w:type="spellStart"/>
+      <w:r>
+        <w:rPr>
+          <w:b/>
+          <w:bCs/>
+        </w:rPr>
+        <w:t>HttpRequest</w:t>
+      </w:r>
+      <w:proofErr w:type="spellEnd"/>
+      <w:r>
+        <w:rPr>
+          <w:b/>
+          <w:bCs/>
+        </w:rPr>
+        <w:t>\</w:t>
+      </w:r>
+      <w:proofErr w:type="spellStart"/>
+      <w:r>
+        <w:rPr>
+          <w:b/>
+          <w:bCs/>
+        </w:rPr>
+        <w:t>Asset.json</w:t>
+      </w:r>
+      <w:proofErr w:type="spellEnd"/>
+    </w:p>
+    <w:p>
+      <w:r>
+        <w:t>Payload for asset generation in Orchestrator (</w:t>
       </w:r>
       <w:r>
         <w:t>t</w:t>
@@ -5192,13 +5257,111 @@
         </w:rPr>
         <w:t xml:space="preserve"> </w:t>
       </w:r>
-      <w:r>
-        <w:rPr>
-          <w:b/>
-          <w:bCs/>
-        </w:rPr>
-        <w:t>HttpRequest \TaskCatalog.json</w:t>
-      </w:r>
+      <w:proofErr w:type="spellStart"/>
+      <w:r>
+        <w:rPr>
+          <w:b/>
+          <w:bCs/>
+        </w:rPr>
+        <w:t>HttpRequest</w:t>
+      </w:r>
+      <w:proofErr w:type="spellEnd"/>
+      <w:r>
+        <w:rPr>
+          <w:b/>
+          <w:bCs/>
+        </w:rPr>
+        <w:t xml:space="preserve"> \</w:t>
+      </w:r>
+      <w:proofErr w:type="spellStart"/>
+      <w:r>
+        <w:rPr>
+          <w:b/>
+          <w:bCs/>
+        </w:rPr>
+        <w:t>StorageBucket.json</w:t>
+      </w:r>
+      <w:proofErr w:type="spellEnd"/>
+    </w:p>
+    <w:p>
+      <w:r>
+        <w:t>Payload for storage bucket generation in Orchestrator</w:t>
+      </w:r>
+      <w:r>
+        <w:t xml:space="preserve"> </w:t>
+      </w:r>
+      <w:r>
+        <w:t>(</w:t>
+      </w:r>
+      <w:r>
+        <w:t>t</w:t>
+      </w:r>
+      <w:r>
+        <w:t>he payload is used as parameter in the Http Request activity)</w:t>
+      </w:r>
+    </w:p>
+    <w:p>
+      <w:pPr>
+        <w:pStyle w:val="Heading3"/>
+        <w:ind w:left="0"/>
+        <w:rPr>
+          <w:b/>
+          <w:bCs/>
+        </w:rPr>
+      </w:pPr>
+      <w:r>
+        <w:rPr>
+          <w:rFonts w:ascii="Segoe UI Emoji" w:eastAsia="Segoe UI Emoji" w:hAnsi="Segoe UI Emoji" w:cs="Segoe UI Emoji"/>
+        </w:rPr>
+        <w:t>📄</w:t>
+      </w:r>
+      <w:r>
+        <w:rPr>
+          <w:rFonts w:ascii="Segoe UI Emoji" w:eastAsia="Segoe UI Emoji" w:hAnsi="Segoe UI Emoji" w:cs="Segoe UI Emoji"/>
+          <w:b/>
+          <w:bCs/>
+        </w:rPr>
+        <w:t xml:space="preserve"> </w:t>
+      </w:r>
+      <w:r>
+        <w:rPr>
+          <w:b/>
+          <w:bCs/>
+        </w:rPr>
+        <w:t>Data\</w:t>
+      </w:r>
+      <w:r>
+        <w:rPr>
+          <w:b/>
+          <w:bCs/>
+        </w:rPr>
+        <w:t xml:space="preserve"> </w:t>
+      </w:r>
+      <w:proofErr w:type="spellStart"/>
+      <w:r>
+        <w:rPr>
+          <w:b/>
+          <w:bCs/>
+        </w:rPr>
+        <w:t>HttpRequest</w:t>
+      </w:r>
+      <w:proofErr w:type="spellEnd"/>
+      <w:r>
+        <w:rPr>
+          <w:b/>
+          <w:bCs/>
+        </w:rPr>
+        <w:t xml:space="preserve"> \</w:t>
+      </w:r>
+      <w:proofErr w:type="spellStart"/>
+      <w:r>
+        <w:rPr>
+          <w:b/>
+          <w:bCs/>
+        </w:rPr>
+        <w:t>TaskCatalog.json</w:t>
+      </w:r>
+      <w:proofErr w:type="spellEnd"/>
     </w:p>
     <w:p>
       <w:r>
@@ -5235,7 +5398,6 @@
         <w:rPr>
           <w:rFonts w:ascii="Segoe UI Emoji" w:eastAsia="Segoe UI Emoji" w:hAnsi="Segoe UI Emoji" w:cs="Segoe UI Emoji"/>
         </w:rPr>
-        <w:lastRenderedPageBreak/>
         <w:t>📄</w:t>
       </w:r>
       <w:r>
@@ -5245,6 +5407,7 @@
         </w:rPr>
         <w:t xml:space="preserve"> </w:t>
       </w:r>
+      <w:proofErr w:type="spellStart"/>
       <w:r>
         <w:rPr>
           <w:b/>
@@ -5262,6 +5425,7 @@
       <w:bookmarkEnd w:id="37"/>
       <w:bookmarkEnd w:id="38"/>
       <w:bookmarkEnd w:id="39"/>
+      <w:proofErr w:type="spellEnd"/>
     </w:p>
     <w:p>
       <w:r>
@@ -5293,12 +5457,14 @@
           <w:numId w:val="36"/>
         </w:numPr>
       </w:pPr>
+      <w:proofErr w:type="spellStart"/>
       <w:r>
         <w:t>in_</w:t>
       </w:r>
       <w:r>
         <w:t>Template</w:t>
       </w:r>
+      <w:proofErr w:type="spellEnd"/>
       <w:r>
         <w:t xml:space="preserve"> (default </w:t>
       </w:r>
@@ -5327,8 +5493,13 @@
           <w:numId w:val="36"/>
         </w:numPr>
       </w:pPr>
-      <w:r>
-        <w:t xml:space="preserve">in_UseQueue (default </w:t>
+      <w:proofErr w:type="spellStart"/>
+      <w:r>
+        <w:t>in_UseQueue</w:t>
+      </w:r>
+      <w:proofErr w:type="spellEnd"/>
+      <w:r>
+        <w:t xml:space="preserve"> (default </w:t>
       </w:r>
       <w:r>
         <w:rPr>
@@ -5341,7 +5512,15 @@
         <w:t>):</w:t>
       </w:r>
       <w:r>
-        <w:t xml:space="preserve"> specifies whether Orchestrator queues are used. If set to True, the value of the in_TargetFile argument is ignored and the file to be processed is fetched from the Transaction Item.</w:t>
+        <w:t xml:space="preserve"> specifies whether Orchestrator queues are used. If set to True, the value of the </w:t>
+      </w:r>
+      <w:proofErr w:type="spellStart"/>
+      <w:r>
+        <w:t>in_TargetFile</w:t>
+      </w:r>
+      <w:proofErr w:type="spellEnd"/>
+      <w:r>
+        <w:t xml:space="preserve"> argument is ignored and the file to be processed is fetched from the Transaction Item.</w:t>
       </w:r>
     </w:p>
     <w:p>
@@ -5366,6 +5545,7 @@
         </w:rPr>
         <w:t xml:space="preserve"> </w:t>
       </w:r>
+      <w:proofErr w:type="spellStart"/>
       <w:r>
         <w:rPr>
           <w:b/>
@@ -5380,10 +5560,19 @@
         </w:rPr>
         <w:t>.xaml</w:t>
       </w:r>
-    </w:p>
-    <w:p>
-      <w:r>
-        <w:t>Workflow should be executed before Main.xaml.</w:t>
+      <w:proofErr w:type="spellEnd"/>
+    </w:p>
+    <w:p>
+      <w:r>
+        <w:t xml:space="preserve">Workflow should be executed before </w:t>
+      </w:r>
+      <w:proofErr w:type="spellStart"/>
+      <w:r>
+        <w:t>Main.xaml</w:t>
+      </w:r>
+      <w:proofErr w:type="spellEnd"/>
+      <w:r>
+        <w:t>.</w:t>
       </w:r>
     </w:p>
     <w:p>
@@ -5410,12 +5599,14 @@
           <w:numId w:val="36"/>
         </w:numPr>
       </w:pPr>
+      <w:proofErr w:type="spellStart"/>
       <w:r>
         <w:t>in_</w:t>
       </w:r>
       <w:r>
         <w:t>ConfigFile</w:t>
       </w:r>
+      <w:proofErr w:type="spellEnd"/>
       <w:r>
         <w:t xml:space="preserve"> (default </w:t>
       </w:r>
@@ -5444,12 +5635,14 @@
           <w:numId w:val="36"/>
         </w:numPr>
       </w:pPr>
+      <w:proofErr w:type="spellStart"/>
       <w:r>
         <w:t>in_</w:t>
       </w:r>
       <w:r>
         <w:t>ConfigSheets</w:t>
       </w:r>
+      <w:proofErr w:type="spellEnd"/>
       <w:r>
         <w:t xml:space="preserve"> (default </w:t>
       </w:r>
@@ -5591,7 +5784,6 @@
         <w:rPr>
           <w:rFonts w:ascii="Segoe UI Emoji" w:eastAsia="Segoe UI Emoji" w:hAnsi="Segoe UI Emoji" w:cs="Segoe UI Emoji"/>
         </w:rPr>
-        <w:lastRenderedPageBreak/>
         <w:t>📄</w:t>
       </w:r>
       <w:r>
@@ -5633,6 +5825,7 @@
       <w:r>
         <w:t xml:space="preserve">The target file to be processed is expected to be found under the </w:t>
       </w:r>
+      <w:proofErr w:type="spellStart"/>
       <w:r>
         <w:rPr>
           <w:b/>
@@ -5640,9 +5833,11 @@
         </w:rPr>
         <w:t>TargetFile</w:t>
       </w:r>
+      <w:proofErr w:type="spellEnd"/>
       <w:r>
         <w:t xml:space="preserve"> key of the Transaction Item’s </w:t>
       </w:r>
+      <w:proofErr w:type="spellStart"/>
       <w:r>
         <w:rPr>
           <w:b/>
@@ -5650,6 +5845,7 @@
         </w:rPr>
         <w:t>SpecificContent</w:t>
       </w:r>
+      <w:proofErr w:type="spellEnd"/>
       <w:r>
         <w:t>.</w:t>
       </w:r>
@@ -5658,6 +5854,7 @@
       <w:r>
         <w:t xml:space="preserve">Also loads all the Transaction Item's </w:t>
       </w:r>
+      <w:proofErr w:type="spellStart"/>
       <w:r>
         <w:rPr>
           <w:b/>
@@ -5665,6 +5862,7 @@
         </w:rPr>
         <w:t>SpecificContent</w:t>
       </w:r>
+      <w:proofErr w:type="spellEnd"/>
       <w:r>
         <w:t xml:space="preserve"> into the Config dictionary for ease of use.</w:t>
       </w:r>
@@ -5912,11 +6110,20 @@
           <w:b/>
           <w:bCs/>
         </w:rPr>
-        <w:t xml:space="preserve"> Framework\ERR_AbortProcess.xaml</w:t>
+        <w:t xml:space="preserve"> Framework\</w:t>
+      </w:r>
+      <w:proofErr w:type="spellStart"/>
+      <w:r>
+        <w:rPr>
+          <w:b/>
+          <w:bCs/>
+        </w:rPr>
+        <w:t>ERR_AbortProcess.xaml</w:t>
       </w:r>
       <w:bookmarkEnd w:id="58"/>
       <w:bookmarkEnd w:id="59"/>
       <w:bookmarkEnd w:id="60"/>
+      <w:proofErr w:type="spellEnd"/>
     </w:p>
     <w:p>
       <w:r>
@@ -5947,8 +6154,25 @@
           <w:b/>
           <w:bCs/>
         </w:rPr>
-        <w:t>Framework\ReusableWorkflows\</w:t>
-      </w:r>
+        <w:t>Framework\</w:t>
+      </w:r>
+      <w:proofErr w:type="spellStart"/>
+      <w:r>
+        <w:rPr>
+          <w:b/>
+          <w:bCs/>
+        </w:rPr>
+        <w:t>ReusableWorkflows</w:t>
+      </w:r>
+      <w:proofErr w:type="spellEnd"/>
+      <w:r>
+        <w:rPr>
+          <w:b/>
+          <w:bCs/>
+        </w:rPr>
+        <w:t>\</w:t>
+      </w:r>
+      <w:proofErr w:type="spellStart"/>
       <w:r>
         <w:rPr>
           <w:b/>
@@ -5966,6 +6190,7 @@
       <w:bookmarkEnd w:id="61"/>
       <w:bookmarkEnd w:id="62"/>
       <w:bookmarkEnd w:id="63"/>
+      <w:proofErr w:type="spellEnd"/>
     </w:p>
     <w:p>
       <w:r>
@@ -6004,7 +6229,31 @@
           <w:b/>
           <w:bCs/>
         </w:rPr>
-        <w:t>Framework\ReusableWorkflows\Ge</w:t>
+        <w:t>Framework\</w:t>
+      </w:r>
+      <w:proofErr w:type="spellStart"/>
+      <w:r>
+        <w:rPr>
+          <w:b/>
+          <w:bCs/>
+        </w:rPr>
+        <w:t>ReusableWorkflows</w:t>
+      </w:r>
+      <w:proofErr w:type="spellEnd"/>
+      <w:r>
+        <w:rPr>
+          <w:b/>
+          <w:bCs/>
+        </w:rPr>
+        <w:t>\</w:t>
+      </w:r>
+      <w:proofErr w:type="spellStart"/>
+      <w:r>
+        <w:rPr>
+          <w:b/>
+          <w:bCs/>
+        </w:rPr>
+        <w:t>Ge</w:t>
       </w:r>
       <w:r>
         <w:rPr>
@@ -6023,25 +6272,14 @@
       <w:bookmarkEnd w:id="64"/>
       <w:bookmarkEnd w:id="65"/>
       <w:bookmarkEnd w:id="66"/>
+      <w:proofErr w:type="spellEnd"/>
     </w:p>
     <w:p>
       <w:bookmarkStart w:id="67" w:name="_Toc694854523"/>
       <w:bookmarkStart w:id="68" w:name="_Toc1243245226"/>
       <w:bookmarkStart w:id="69" w:name="_Toc1185130109"/>
       <w:r>
-        <w:t xml:space="preserve">Generates </w:t>
-      </w:r>
-      <w:r>
-        <w:t>a key</w:t>
-      </w:r>
-      <w:r>
-        <w:t xml:space="preserve">, which is used in the payload creation of the </w:t>
-      </w:r>
-      <w:r>
-        <w:t>HTTP</w:t>
-      </w:r>
-      <w:r>
-        <w:t xml:space="preserve"> requests.</w:t>
+        <w:t>Generates a key, which is used in the payload creation of the HTTP requests.</w:t>
       </w:r>
     </w:p>
     <w:p>
@@ -6056,6 +6294,7 @@
         <w:rPr>
           <w:rFonts w:ascii="Segoe UI Emoji" w:eastAsia="Segoe UI Emoji" w:hAnsi="Segoe UI Emoji" w:cs="Segoe UI Emoji"/>
         </w:rPr>
+        <w:lastRenderedPageBreak/>
         <w:t>📄</w:t>
       </w:r>
       <w:r>
@@ -6070,8 +6309,25 @@
           <w:b/>
           <w:bCs/>
         </w:rPr>
-        <w:t>Framework\ReusableWorkflows\</w:t>
-      </w:r>
+        <w:t>Framework\</w:t>
+      </w:r>
+      <w:proofErr w:type="spellStart"/>
+      <w:r>
+        <w:rPr>
+          <w:b/>
+          <w:bCs/>
+        </w:rPr>
+        <w:t>ReusableWorkflows</w:t>
+      </w:r>
+      <w:proofErr w:type="spellEnd"/>
+      <w:r>
+        <w:rPr>
+          <w:b/>
+          <w:bCs/>
+        </w:rPr>
+        <w:t>\</w:t>
+      </w:r>
+      <w:proofErr w:type="spellStart"/>
       <w:r>
         <w:rPr>
           <w:b/>
@@ -6089,6 +6345,7 @@
       <w:bookmarkEnd w:id="67"/>
       <w:bookmarkEnd w:id="68"/>
       <w:bookmarkEnd w:id="69"/>
+      <w:proofErr w:type="spellEnd"/>
     </w:p>
     <w:p>
       <w:r>
@@ -6116,7 +6373,6 @@
         <w:rPr>
           <w:rFonts w:ascii="Segoe UI Emoji" w:eastAsia="Segoe UI Emoji" w:hAnsi="Segoe UI Emoji" w:cs="Segoe UI Emoji"/>
         </w:rPr>
-        <w:lastRenderedPageBreak/>
         <w:t>📄</w:t>
       </w:r>
       <w:r>
@@ -6131,8 +6387,25 @@
           <w:b/>
           <w:bCs/>
         </w:rPr>
-        <w:t>Framework\ReusableWorkflows\</w:t>
-      </w:r>
+        <w:t>Framework\</w:t>
+      </w:r>
+      <w:proofErr w:type="spellStart"/>
+      <w:r>
+        <w:rPr>
+          <w:b/>
+          <w:bCs/>
+        </w:rPr>
+        <w:t>ReusableWorkflows</w:t>
+      </w:r>
+      <w:proofErr w:type="spellEnd"/>
+      <w:r>
+        <w:rPr>
+          <w:b/>
+          <w:bCs/>
+        </w:rPr>
+        <w:t>\</w:t>
+      </w:r>
+      <w:proofErr w:type="spellStart"/>
       <w:r>
         <w:rPr>
           <w:b/>
@@ -6150,6 +6423,7 @@
       <w:bookmarkEnd w:id="70"/>
       <w:bookmarkEnd w:id="71"/>
       <w:bookmarkEnd w:id="72"/>
+      <w:proofErr w:type="spellEnd"/>
     </w:p>
     <w:p>
       <w:r>
@@ -6185,11 +6459,36 @@
           <w:b/>
           <w:bCs/>
         </w:rPr>
-        <w:t>Framework\ReusableWorkflows\SetTransactionStatus.xaml</w:t>
+        <w:t>Framework\</w:t>
+      </w:r>
+      <w:proofErr w:type="spellStart"/>
+      <w:r>
+        <w:rPr>
+          <w:b/>
+          <w:bCs/>
+        </w:rPr>
+        <w:t>ReusableWorkflows</w:t>
+      </w:r>
+      <w:proofErr w:type="spellEnd"/>
+      <w:r>
+        <w:rPr>
+          <w:b/>
+          <w:bCs/>
+        </w:rPr>
+        <w:t>\</w:t>
+      </w:r>
+      <w:proofErr w:type="spellStart"/>
+      <w:r>
+        <w:rPr>
+          <w:b/>
+          <w:bCs/>
+        </w:rPr>
+        <w:t>SetTransactionStatus.xaml</w:t>
       </w:r>
       <w:bookmarkEnd w:id="73"/>
       <w:bookmarkEnd w:id="74"/>
       <w:bookmarkEnd w:id="75"/>
+      <w:proofErr w:type="spellEnd"/>
     </w:p>
     <w:p>
       <w:r>
@@ -6457,6 +6756,7 @@
       <w:r>
         <w:t xml:space="preserve">onfigure the </w:t>
       </w:r>
+      <w:proofErr w:type="spellStart"/>
       <w:r>
         <w:rPr>
           <w:b/>
@@ -6464,6 +6764,7 @@
         </w:rPr>
         <w:t>StorageBucketName</w:t>
       </w:r>
+      <w:proofErr w:type="spellEnd"/>
       <w:r>
         <w:t xml:space="preserve"> under the </w:t>
       </w:r>
@@ -6496,6 +6797,7 @@
       <w:r>
         <w:t xml:space="preserve">onfigure the </w:t>
       </w:r>
+      <w:proofErr w:type="spellStart"/>
       <w:r>
         <w:rPr>
           <w:b/>
@@ -6510,6 +6812,7 @@
         </w:rPr>
         <w:t>QueueName</w:t>
       </w:r>
+      <w:proofErr w:type="spellEnd"/>
       <w:r>
         <w:t>.</w:t>
       </w:r>
@@ -6599,7 +6902,7 @@
 </file>
 
 <file path=word/endnotes.xml><?xml version="1.0" encoding="utf-8"?>
-<w:endnotes xmlns:wpc="http://schemas.microsoft.com/office/word/2010/wordprocessingCanvas" xmlns:cx="http://schemas.microsoft.com/office/drawing/2014/chartex" xmlns:cx1="http://schemas.microsoft.com/office/drawing/2015/9/8/chartex" xmlns:cx2="http://schemas.microsoft.com/office/drawing/2015/10/21/chartex" xmlns:cx3="http://schemas.microsoft.com/office/drawing/2016/5/9/chartex" xmlns:cx4="http://schemas.microsoft.com/office/drawing/2016/5/10/chartex" xmlns:cx5="http://schemas.microsoft.com/office/drawing/2016/5/11/chartex" xmlns:cx6="http://schemas.microsoft.com/office/drawing/2016/5/12/chartex" xmlns:cx7="http://schemas.microsoft.com/office/drawing/2016/5/13/chartex" xmlns:cx8="http://schemas.microsoft.com/office/drawing/2016/5/14/chartex" xmlns:mc="http://schemas.openxmlformats.org/markup-compatibility/2006" xmlns:aink="http://schemas.microsoft.com/office/drawing/2016/ink" xmlns:am3d="http://schemas.microsoft.com/office/drawing/2017/model3d" xmlns:o="urn:schemas-microsoft-com:office:office" xmlns:oel="http://schemas.microsoft.com/office/2019/extlst" xmlns:r="http://schemas.openxmlformats.org/officeDocument/2006/relationships" xmlns:m="http://schemas.openxmlformats.org/officeDocument/2006/math" xmlns:v="urn:schemas-microsoft-com:vml" xmlns:wp14="http://schemas.microsoft.com/office/word/2010/wordprocessingDrawing" xmlns:wp="http://schemas.openxmlformats.org/drawingml/2006/wordprocessingDrawing" xmlns:w10="urn:schemas-microsoft-com:office:word" xmlns:w="http://schemas.openxmlformats.org/wordprocessingml/2006/main" xmlns:w14="http://schemas.microsoft.com/office/word/2010/wordml" xmlns:w15="http://schemas.microsoft.com/office/word/2012/wordml" xmlns:w16cex="http://schemas.microsoft.com/office/word/2018/wordml/cex" xmlns:w16cid="http://schemas.microsoft.com/office/word/2016/wordml/cid" xmlns:w16="http://schemas.microsoft.com/office/word/2018/wordml" xmlns:w16du="http://schemas.microsoft.com/office/word/2023/wordml/word16du" xmlns:w16sdtdh="http://schemas.microsoft.com/office/word/2020/wordml/sdtdatahash" xmlns:w16se="http://schemas.microsoft.com/office/word/2015/wordml/symex" xmlns:wpg="http://schemas.microsoft.com/office/word/2010/wordprocessingGroup" xmlns:wpi="http://schemas.microsoft.com/office/word/2010/wordprocessingInk" xmlns:wne="http://schemas.microsoft.com/office/word/2006/wordml" xmlns:wps="http://schemas.microsoft.com/office/word/2010/wordprocessingShape" mc:Ignorable="w14 w15 w16se w16cid w16 w16cex w16sdtdh wp14">
+<w:endnotes xmlns:wpc="http://schemas.microsoft.com/office/word/2010/wordprocessingCanvas" xmlns:cx="http://schemas.microsoft.com/office/drawing/2014/chartex" xmlns:cx1="http://schemas.microsoft.com/office/drawing/2015/9/8/chartex" xmlns:cx2="http://schemas.microsoft.com/office/drawing/2015/10/21/chartex" xmlns:cx3="http://schemas.microsoft.com/office/drawing/2016/5/9/chartex" xmlns:cx4="http://schemas.microsoft.com/office/drawing/2016/5/10/chartex" xmlns:cx5="http://schemas.microsoft.com/office/drawing/2016/5/11/chartex" xmlns:cx6="http://schemas.microsoft.com/office/drawing/2016/5/12/chartex" xmlns:cx7="http://schemas.microsoft.com/office/drawing/2016/5/13/chartex" xmlns:cx8="http://schemas.microsoft.com/office/drawing/2016/5/14/chartex" xmlns:mc="http://schemas.openxmlformats.org/markup-compatibility/2006" xmlns:aink="http://schemas.microsoft.com/office/drawing/2016/ink" xmlns:am3d="http://schemas.microsoft.com/office/drawing/2017/model3d" xmlns:o="urn:schemas-microsoft-com:office:office" xmlns:oel="http://schemas.microsoft.com/office/2019/extlst" xmlns:r="http://schemas.openxmlformats.org/officeDocument/2006/relationships" xmlns:m="http://schemas.openxmlformats.org/officeDocument/2006/math" xmlns:v="urn:schemas-microsoft-com:vml" xmlns:wp14="http://schemas.microsoft.com/office/word/2010/wordprocessingDrawing" xmlns:wp="http://schemas.openxmlformats.org/drawingml/2006/wordprocessingDrawing" xmlns:w10="urn:schemas-microsoft-com:office:word" xmlns:w="http://schemas.openxmlformats.org/wordprocessingml/2006/main" xmlns:w14="http://schemas.microsoft.com/office/word/2010/wordml" xmlns:w15="http://schemas.microsoft.com/office/word/2012/wordml" xmlns:w16cex="http://schemas.microsoft.com/office/word/2018/wordml/cex" xmlns:w16cid="http://schemas.microsoft.com/office/word/2016/wordml/cid" xmlns:w16="http://schemas.microsoft.com/office/word/2018/wordml" xmlns:w16sdtdh="http://schemas.microsoft.com/office/word/2020/wordml/sdtdatahash" xmlns:w16se="http://schemas.microsoft.com/office/word/2015/wordml/symex" xmlns:wpg="http://schemas.microsoft.com/office/word/2010/wordprocessingGroup" xmlns:wpi="http://schemas.microsoft.com/office/word/2010/wordprocessingInk" xmlns:wne="http://schemas.microsoft.com/office/word/2006/wordml" xmlns:wps="http://schemas.microsoft.com/office/word/2010/wordprocessingShape" mc:Ignorable="w14 w15 w16se w16cid w16 w16cex w16sdtdh wp14">
   <w:endnote w:type="separator" w:id="-1">
     <w:p>
       <w:pPr>
@@ -6631,7 +6934,7 @@
 </file>
 
 <file path=word/footer1.xml><?xml version="1.0" encoding="utf-8"?>
-<w:ftr xmlns:wpc="http://schemas.microsoft.com/office/word/2010/wordprocessingCanvas" xmlns:cx="http://schemas.microsoft.com/office/drawing/2014/chartex" xmlns:cx1="http://schemas.microsoft.com/office/drawing/2015/9/8/chartex" xmlns:cx2="http://schemas.microsoft.com/office/drawing/2015/10/21/chartex" xmlns:cx3="http://schemas.microsoft.com/office/drawing/2016/5/9/chartex" xmlns:cx4="http://schemas.microsoft.com/office/drawing/2016/5/10/chartex" xmlns:cx5="http://schemas.microsoft.com/office/drawing/2016/5/11/chartex" xmlns:cx6="http://schemas.microsoft.com/office/drawing/2016/5/12/chartex" xmlns:cx7="http://schemas.microsoft.com/office/drawing/2016/5/13/chartex" xmlns:cx8="http://schemas.microsoft.com/office/drawing/2016/5/14/chartex" xmlns:mc="http://schemas.openxmlformats.org/markup-compatibility/2006" xmlns:aink="http://schemas.microsoft.com/office/drawing/2016/ink" xmlns:am3d="http://schemas.microsoft.com/office/drawing/2017/model3d" xmlns:o="urn:schemas-microsoft-com:office:office" xmlns:oel="http://schemas.microsoft.com/office/2019/extlst" xmlns:r="http://schemas.openxmlformats.org/officeDocument/2006/relationships" xmlns:m="http://schemas.openxmlformats.org/officeDocument/2006/math" xmlns:v="urn:schemas-microsoft-com:vml" xmlns:wp14="http://schemas.microsoft.com/office/word/2010/wordprocessingDrawing" xmlns:wp="http://schemas.openxmlformats.org/drawingml/2006/wordprocessingDrawing" xmlns:w10="urn:schemas-microsoft-com:office:word" xmlns:w="http://schemas.openxmlformats.org/wordprocessingml/2006/main" xmlns:w14="http://schemas.microsoft.com/office/word/2010/wordml" xmlns:w15="http://schemas.microsoft.com/office/word/2012/wordml" xmlns:w16cex="http://schemas.microsoft.com/office/word/2018/wordml/cex" xmlns:w16cid="http://schemas.microsoft.com/office/word/2016/wordml/cid" xmlns:w16="http://schemas.microsoft.com/office/word/2018/wordml" xmlns:w16du="http://schemas.microsoft.com/office/word/2023/wordml/word16du" xmlns:w16sdtdh="http://schemas.microsoft.com/office/word/2020/wordml/sdtdatahash" xmlns:w16se="http://schemas.microsoft.com/office/word/2015/wordml/symex" xmlns:wpg="http://schemas.microsoft.com/office/word/2010/wordprocessingGroup" xmlns:wpi="http://schemas.microsoft.com/office/word/2010/wordprocessingInk" xmlns:wne="http://schemas.microsoft.com/office/word/2006/wordml" xmlns:wps="http://schemas.microsoft.com/office/word/2010/wordprocessingShape" mc:Ignorable="w14 w15 w16se w16cid w16 w16cex w16sdtdh wp14">
+<w:ftr xmlns:wpc="http://schemas.microsoft.com/office/word/2010/wordprocessingCanvas" xmlns:cx="http://schemas.microsoft.com/office/drawing/2014/chartex" xmlns:cx1="http://schemas.microsoft.com/office/drawing/2015/9/8/chartex" xmlns:cx2="http://schemas.microsoft.com/office/drawing/2015/10/21/chartex" xmlns:cx3="http://schemas.microsoft.com/office/drawing/2016/5/9/chartex" xmlns:cx4="http://schemas.microsoft.com/office/drawing/2016/5/10/chartex" xmlns:cx5="http://schemas.microsoft.com/office/drawing/2016/5/11/chartex" xmlns:cx6="http://schemas.microsoft.com/office/drawing/2016/5/12/chartex" xmlns:cx7="http://schemas.microsoft.com/office/drawing/2016/5/13/chartex" xmlns:cx8="http://schemas.microsoft.com/office/drawing/2016/5/14/chartex" xmlns:mc="http://schemas.openxmlformats.org/markup-compatibility/2006" xmlns:aink="http://schemas.microsoft.com/office/drawing/2016/ink" xmlns:am3d="http://schemas.microsoft.com/office/drawing/2017/model3d" xmlns:o="urn:schemas-microsoft-com:office:office" xmlns:oel="http://schemas.microsoft.com/office/2019/extlst" xmlns:r="http://schemas.openxmlformats.org/officeDocument/2006/relationships" xmlns:m="http://schemas.openxmlformats.org/officeDocument/2006/math" xmlns:v="urn:schemas-microsoft-com:vml" xmlns:wp14="http://schemas.microsoft.com/office/word/2010/wordprocessingDrawing" xmlns:wp="http://schemas.openxmlformats.org/drawingml/2006/wordprocessingDrawing" xmlns:w10="urn:schemas-microsoft-com:office:word" xmlns:w="http://schemas.openxmlformats.org/wordprocessingml/2006/main" xmlns:w14="http://schemas.microsoft.com/office/word/2010/wordml" xmlns:w15="http://schemas.microsoft.com/office/word/2012/wordml" xmlns:w16cex="http://schemas.microsoft.com/office/word/2018/wordml/cex" xmlns:w16cid="http://schemas.microsoft.com/office/word/2016/wordml/cid" xmlns:w16="http://schemas.microsoft.com/office/word/2018/wordml" xmlns:w16sdtdh="http://schemas.microsoft.com/office/word/2020/wordml/sdtdatahash" xmlns:w16se="http://schemas.microsoft.com/office/word/2015/wordml/symex" xmlns:wpg="http://schemas.microsoft.com/office/word/2010/wordprocessingGroup" xmlns:wpi="http://schemas.microsoft.com/office/word/2010/wordprocessingInk" xmlns:wne="http://schemas.microsoft.com/office/word/2006/wordml" xmlns:wps="http://schemas.microsoft.com/office/word/2010/wordprocessingShape" mc:Ignorable="w14 w15 w16se w16cid w16 w16cex w16sdtdh wp14">
   <w:tbl>
     <w:tblPr>
       <w:tblW w:w="0" w:type="auto"/>
@@ -6706,7 +7009,7 @@
 </file>
 
 <file path=word/footer2.xml><?xml version="1.0" encoding="utf-8"?>
-<w:ftr xmlns:wpc="http://schemas.microsoft.com/office/word/2010/wordprocessingCanvas" xmlns:cx="http://schemas.microsoft.com/office/drawing/2014/chartex" xmlns:cx1="http://schemas.microsoft.com/office/drawing/2015/9/8/chartex" xmlns:cx2="http://schemas.microsoft.com/office/drawing/2015/10/21/chartex" xmlns:cx3="http://schemas.microsoft.com/office/drawing/2016/5/9/chartex" xmlns:cx4="http://schemas.microsoft.com/office/drawing/2016/5/10/chartex" xmlns:cx5="http://schemas.microsoft.com/office/drawing/2016/5/11/chartex" xmlns:cx6="http://schemas.microsoft.com/office/drawing/2016/5/12/chartex" xmlns:cx7="http://schemas.microsoft.com/office/drawing/2016/5/13/chartex" xmlns:cx8="http://schemas.microsoft.com/office/drawing/2016/5/14/chartex" xmlns:mc="http://schemas.openxmlformats.org/markup-compatibility/2006" xmlns:aink="http://schemas.microsoft.com/office/drawing/2016/ink" xmlns:am3d="http://schemas.microsoft.com/office/drawing/2017/model3d" xmlns:o="urn:schemas-microsoft-com:office:office" xmlns:oel="http://schemas.microsoft.com/office/2019/extlst" xmlns:r="http://schemas.openxmlformats.org/officeDocument/2006/relationships" xmlns:m="http://schemas.openxmlformats.org/officeDocument/2006/math" xmlns:v="urn:schemas-microsoft-com:vml" xmlns:wp14="http://schemas.microsoft.com/office/word/2010/wordprocessingDrawing" xmlns:wp="http://schemas.openxmlformats.org/drawingml/2006/wordprocessingDrawing" xmlns:w10="urn:schemas-microsoft-com:office:word" xmlns:w="http://schemas.openxmlformats.org/wordprocessingml/2006/main" xmlns:w14="http://schemas.microsoft.com/office/word/2010/wordml" xmlns:w15="http://schemas.microsoft.com/office/word/2012/wordml" xmlns:w16cex="http://schemas.microsoft.com/office/word/2018/wordml/cex" xmlns:w16cid="http://schemas.microsoft.com/office/word/2016/wordml/cid" xmlns:w16="http://schemas.microsoft.com/office/word/2018/wordml" xmlns:w16du="http://schemas.microsoft.com/office/word/2023/wordml/word16du" xmlns:w16sdtdh="http://schemas.microsoft.com/office/word/2020/wordml/sdtdatahash" xmlns:w16se="http://schemas.microsoft.com/office/word/2015/wordml/symex" xmlns:wpg="http://schemas.microsoft.com/office/word/2010/wordprocessingGroup" xmlns:wpi="http://schemas.microsoft.com/office/word/2010/wordprocessingInk" xmlns:wne="http://schemas.microsoft.com/office/word/2006/wordml" xmlns:wps="http://schemas.microsoft.com/office/word/2010/wordprocessingShape" mc:Ignorable="w14 w15 w16se w16cid w16 w16cex w16sdtdh wp14">
+<w:ftr xmlns:wpc="http://schemas.microsoft.com/office/word/2010/wordprocessingCanvas" xmlns:cx="http://schemas.microsoft.com/office/drawing/2014/chartex" xmlns:cx1="http://schemas.microsoft.com/office/drawing/2015/9/8/chartex" xmlns:cx2="http://schemas.microsoft.com/office/drawing/2015/10/21/chartex" xmlns:cx3="http://schemas.microsoft.com/office/drawing/2016/5/9/chartex" xmlns:cx4="http://schemas.microsoft.com/office/drawing/2016/5/10/chartex" xmlns:cx5="http://schemas.microsoft.com/office/drawing/2016/5/11/chartex" xmlns:cx6="http://schemas.microsoft.com/office/drawing/2016/5/12/chartex" xmlns:cx7="http://schemas.microsoft.com/office/drawing/2016/5/13/chartex" xmlns:cx8="http://schemas.microsoft.com/office/drawing/2016/5/14/chartex" xmlns:mc="http://schemas.openxmlformats.org/markup-compatibility/2006" xmlns:aink="http://schemas.microsoft.com/office/drawing/2016/ink" xmlns:am3d="http://schemas.microsoft.com/office/drawing/2017/model3d" xmlns:o="urn:schemas-microsoft-com:office:office" xmlns:oel="http://schemas.microsoft.com/office/2019/extlst" xmlns:r="http://schemas.openxmlformats.org/officeDocument/2006/relationships" xmlns:m="http://schemas.openxmlformats.org/officeDocument/2006/math" xmlns:v="urn:schemas-microsoft-com:vml" xmlns:wp14="http://schemas.microsoft.com/office/word/2010/wordprocessingDrawing" xmlns:wp="http://schemas.openxmlformats.org/drawingml/2006/wordprocessingDrawing" xmlns:w10="urn:schemas-microsoft-com:office:word" xmlns:w="http://schemas.openxmlformats.org/wordprocessingml/2006/main" xmlns:w14="http://schemas.microsoft.com/office/word/2010/wordml" xmlns:w15="http://schemas.microsoft.com/office/word/2012/wordml" xmlns:w16cex="http://schemas.microsoft.com/office/word/2018/wordml/cex" xmlns:w16cid="http://schemas.microsoft.com/office/word/2016/wordml/cid" xmlns:w16="http://schemas.microsoft.com/office/word/2018/wordml" xmlns:w16sdtdh="http://schemas.microsoft.com/office/word/2020/wordml/sdtdatahash" xmlns:w16se="http://schemas.microsoft.com/office/word/2015/wordml/symex" xmlns:wpg="http://schemas.microsoft.com/office/word/2010/wordprocessingGroup" xmlns:wpi="http://schemas.microsoft.com/office/word/2010/wordprocessingInk" xmlns:wne="http://schemas.microsoft.com/office/word/2006/wordml" xmlns:wps="http://schemas.microsoft.com/office/word/2010/wordprocessingShape" mc:Ignorable="w14 w15 w16se w16cid w16 w16cex w16sdtdh wp14">
   <w:tbl>
     <w:tblPr>
       <w:tblW w:w="0" w:type="auto"/>
@@ -6781,7 +7084,7 @@
 </file>
 
 <file path=word/footer3.xml><?xml version="1.0" encoding="utf-8"?>
-<w:ftr xmlns:wpc="http://schemas.microsoft.com/office/word/2010/wordprocessingCanvas" xmlns:cx="http://schemas.microsoft.com/office/drawing/2014/chartex" xmlns:cx1="http://schemas.microsoft.com/office/drawing/2015/9/8/chartex" xmlns:cx2="http://schemas.microsoft.com/office/drawing/2015/10/21/chartex" xmlns:cx3="http://schemas.microsoft.com/office/drawing/2016/5/9/chartex" xmlns:cx4="http://schemas.microsoft.com/office/drawing/2016/5/10/chartex" xmlns:cx5="http://schemas.microsoft.com/office/drawing/2016/5/11/chartex" xmlns:cx6="http://schemas.microsoft.com/office/drawing/2016/5/12/chartex" xmlns:cx7="http://schemas.microsoft.com/office/drawing/2016/5/13/chartex" xmlns:cx8="http://schemas.microsoft.com/office/drawing/2016/5/14/chartex" xmlns:mc="http://schemas.openxmlformats.org/markup-compatibility/2006" xmlns:aink="http://schemas.microsoft.com/office/drawing/2016/ink" xmlns:am3d="http://schemas.microsoft.com/office/drawing/2017/model3d" xmlns:o="urn:schemas-microsoft-com:office:office" xmlns:oel="http://schemas.microsoft.com/office/2019/extlst" xmlns:r="http://schemas.openxmlformats.org/officeDocument/2006/relationships" xmlns:m="http://schemas.openxmlformats.org/officeDocument/2006/math" xmlns:v="urn:schemas-microsoft-com:vml" xmlns:wp14="http://schemas.microsoft.com/office/word/2010/wordprocessingDrawing" xmlns:wp="http://schemas.openxmlformats.org/drawingml/2006/wordprocessingDrawing" xmlns:w10="urn:schemas-microsoft-com:office:word" xmlns:w="http://schemas.openxmlformats.org/wordprocessingml/2006/main" xmlns:w14="http://schemas.microsoft.com/office/word/2010/wordml" xmlns:w15="http://schemas.microsoft.com/office/word/2012/wordml" xmlns:w16cex="http://schemas.microsoft.com/office/word/2018/wordml/cex" xmlns:w16cid="http://schemas.microsoft.com/office/word/2016/wordml/cid" xmlns:w16="http://schemas.microsoft.com/office/word/2018/wordml" xmlns:w16du="http://schemas.microsoft.com/office/word/2023/wordml/word16du" xmlns:w16sdtdh="http://schemas.microsoft.com/office/word/2020/wordml/sdtdatahash" xmlns:w16se="http://schemas.microsoft.com/office/word/2015/wordml/symex" xmlns:wpg="http://schemas.microsoft.com/office/word/2010/wordprocessingGroup" xmlns:wpi="http://schemas.microsoft.com/office/word/2010/wordprocessingInk" xmlns:wne="http://schemas.microsoft.com/office/word/2006/wordml" xmlns:wps="http://schemas.microsoft.com/office/word/2010/wordprocessingShape" mc:Ignorable="w14 w15 w16se w16cid w16 w16cex w16sdtdh wp14">
+<w:ftr xmlns:wpc="http://schemas.microsoft.com/office/word/2010/wordprocessingCanvas" xmlns:cx="http://schemas.microsoft.com/office/drawing/2014/chartex" xmlns:cx1="http://schemas.microsoft.com/office/drawing/2015/9/8/chartex" xmlns:cx2="http://schemas.microsoft.com/office/drawing/2015/10/21/chartex" xmlns:cx3="http://schemas.microsoft.com/office/drawing/2016/5/9/chartex" xmlns:cx4="http://schemas.microsoft.com/office/drawing/2016/5/10/chartex" xmlns:cx5="http://schemas.microsoft.com/office/drawing/2016/5/11/chartex" xmlns:cx6="http://schemas.microsoft.com/office/drawing/2016/5/12/chartex" xmlns:cx7="http://schemas.microsoft.com/office/drawing/2016/5/13/chartex" xmlns:cx8="http://schemas.microsoft.com/office/drawing/2016/5/14/chartex" xmlns:mc="http://schemas.openxmlformats.org/markup-compatibility/2006" xmlns:aink="http://schemas.microsoft.com/office/drawing/2016/ink" xmlns:am3d="http://schemas.microsoft.com/office/drawing/2017/model3d" xmlns:o="urn:schemas-microsoft-com:office:office" xmlns:oel="http://schemas.microsoft.com/office/2019/extlst" xmlns:r="http://schemas.openxmlformats.org/officeDocument/2006/relationships" xmlns:m="http://schemas.openxmlformats.org/officeDocument/2006/math" xmlns:v="urn:schemas-microsoft-com:vml" xmlns:wp14="http://schemas.microsoft.com/office/word/2010/wordprocessingDrawing" xmlns:wp="http://schemas.openxmlformats.org/drawingml/2006/wordprocessingDrawing" xmlns:w10="urn:schemas-microsoft-com:office:word" xmlns:w="http://schemas.openxmlformats.org/wordprocessingml/2006/main" xmlns:w14="http://schemas.microsoft.com/office/word/2010/wordml" xmlns:w15="http://schemas.microsoft.com/office/word/2012/wordml" xmlns:w16cex="http://schemas.microsoft.com/office/word/2018/wordml/cex" xmlns:w16cid="http://schemas.microsoft.com/office/word/2016/wordml/cid" xmlns:w16="http://schemas.microsoft.com/office/word/2018/wordml" xmlns:w16sdtdh="http://schemas.microsoft.com/office/word/2020/wordml/sdtdatahash" xmlns:w16se="http://schemas.microsoft.com/office/word/2015/wordml/symex" xmlns:wpg="http://schemas.microsoft.com/office/word/2010/wordprocessingGroup" xmlns:wpi="http://schemas.microsoft.com/office/word/2010/wordprocessingInk" xmlns:wne="http://schemas.microsoft.com/office/word/2006/wordml" xmlns:wps="http://schemas.microsoft.com/office/word/2010/wordprocessingShape" mc:Ignorable="w14 w15 w16se w16cid w16 w16cex w16sdtdh wp14">
   <w:tbl>
     <w:tblPr>
       <w:tblW w:w="0" w:type="auto"/>
@@ -6856,7 +7159,7 @@
 </file>
 
 <file path=word/footer4.xml><?xml version="1.0" encoding="utf-8"?>
-<w:ftr xmlns:wpc="http://schemas.microsoft.com/office/word/2010/wordprocessingCanvas" xmlns:cx="http://schemas.microsoft.com/office/drawing/2014/chartex" xmlns:cx1="http://schemas.microsoft.com/office/drawing/2015/9/8/chartex" xmlns:cx2="http://schemas.microsoft.com/office/drawing/2015/10/21/chartex" xmlns:cx3="http://schemas.microsoft.com/office/drawing/2016/5/9/chartex" xmlns:cx4="http://schemas.microsoft.com/office/drawing/2016/5/10/chartex" xmlns:cx5="http://schemas.microsoft.com/office/drawing/2016/5/11/chartex" xmlns:cx6="http://schemas.microsoft.com/office/drawing/2016/5/12/chartex" xmlns:cx7="http://schemas.microsoft.com/office/drawing/2016/5/13/chartex" xmlns:cx8="http://schemas.microsoft.com/office/drawing/2016/5/14/chartex" xmlns:mc="http://schemas.openxmlformats.org/markup-compatibility/2006" xmlns:aink="http://schemas.microsoft.com/office/drawing/2016/ink" xmlns:am3d="http://schemas.microsoft.com/office/drawing/2017/model3d" xmlns:o="urn:schemas-microsoft-com:office:office" xmlns:oel="http://schemas.microsoft.com/office/2019/extlst" xmlns:r="http://schemas.openxmlformats.org/officeDocument/2006/relationships" xmlns:m="http://schemas.openxmlformats.org/officeDocument/2006/math" xmlns:v="urn:schemas-microsoft-com:vml" xmlns:wp14="http://schemas.microsoft.com/office/word/2010/wordprocessingDrawing" xmlns:wp="http://schemas.openxmlformats.org/drawingml/2006/wordprocessingDrawing" xmlns:w10="urn:schemas-microsoft-com:office:word" xmlns:w="http://schemas.openxmlformats.org/wordprocessingml/2006/main" xmlns:w14="http://schemas.microsoft.com/office/word/2010/wordml" xmlns:w15="http://schemas.microsoft.com/office/word/2012/wordml" xmlns:w16cex="http://schemas.microsoft.com/office/word/2018/wordml/cex" xmlns:w16cid="http://schemas.microsoft.com/office/word/2016/wordml/cid" xmlns:w16="http://schemas.microsoft.com/office/word/2018/wordml" xmlns:w16du="http://schemas.microsoft.com/office/word/2023/wordml/word16du" xmlns:w16sdtdh="http://schemas.microsoft.com/office/word/2020/wordml/sdtdatahash" xmlns:w16se="http://schemas.microsoft.com/office/word/2015/wordml/symex" xmlns:wpg="http://schemas.microsoft.com/office/word/2010/wordprocessingGroup" xmlns:wpi="http://schemas.microsoft.com/office/word/2010/wordprocessingInk" xmlns:wne="http://schemas.microsoft.com/office/word/2006/wordml" xmlns:wps="http://schemas.microsoft.com/office/word/2010/wordprocessingShape" mc:Ignorable="w14 w15 w16se w16cid w16 w16cex w16sdtdh wp14">
+<w:ftr xmlns:wpc="http://schemas.microsoft.com/office/word/2010/wordprocessingCanvas" xmlns:cx="http://schemas.microsoft.com/office/drawing/2014/chartex" xmlns:cx1="http://schemas.microsoft.com/office/drawing/2015/9/8/chartex" xmlns:cx2="http://schemas.microsoft.com/office/drawing/2015/10/21/chartex" xmlns:cx3="http://schemas.microsoft.com/office/drawing/2016/5/9/chartex" xmlns:cx4="http://schemas.microsoft.com/office/drawing/2016/5/10/chartex" xmlns:cx5="http://schemas.microsoft.com/office/drawing/2016/5/11/chartex" xmlns:cx6="http://schemas.microsoft.com/office/drawing/2016/5/12/chartex" xmlns:cx7="http://schemas.microsoft.com/office/drawing/2016/5/13/chartex" xmlns:cx8="http://schemas.microsoft.com/office/drawing/2016/5/14/chartex" xmlns:mc="http://schemas.openxmlformats.org/markup-compatibility/2006" xmlns:aink="http://schemas.microsoft.com/office/drawing/2016/ink" xmlns:am3d="http://schemas.microsoft.com/office/drawing/2017/model3d" xmlns:o="urn:schemas-microsoft-com:office:office" xmlns:oel="http://schemas.microsoft.com/office/2019/extlst" xmlns:r="http://schemas.openxmlformats.org/officeDocument/2006/relationships" xmlns:m="http://schemas.openxmlformats.org/officeDocument/2006/math" xmlns:v="urn:schemas-microsoft-com:vml" xmlns:wp14="http://schemas.microsoft.com/office/word/2010/wordprocessingDrawing" xmlns:wp="http://schemas.openxmlformats.org/drawingml/2006/wordprocessingDrawing" xmlns:w10="urn:schemas-microsoft-com:office:word" xmlns:w="http://schemas.openxmlformats.org/wordprocessingml/2006/main" xmlns:w14="http://schemas.microsoft.com/office/word/2010/wordml" xmlns:w15="http://schemas.microsoft.com/office/word/2012/wordml" xmlns:w16cex="http://schemas.microsoft.com/office/word/2018/wordml/cex" xmlns:w16cid="http://schemas.microsoft.com/office/word/2016/wordml/cid" xmlns:w16="http://schemas.microsoft.com/office/word/2018/wordml" xmlns:w16sdtdh="http://schemas.microsoft.com/office/word/2020/wordml/sdtdatahash" xmlns:w16se="http://schemas.microsoft.com/office/word/2015/wordml/symex" xmlns:wpg="http://schemas.microsoft.com/office/word/2010/wordprocessingGroup" xmlns:wpi="http://schemas.microsoft.com/office/word/2010/wordprocessingInk" xmlns:wne="http://schemas.microsoft.com/office/word/2006/wordml" xmlns:wps="http://schemas.microsoft.com/office/word/2010/wordprocessingShape" mc:Ignorable="w14 w15 w16se w16cid w16 w16cex w16sdtdh wp14">
   <w:tbl>
     <w:tblPr>
       <w:tblW w:w="0" w:type="auto"/>
@@ -6931,7 +7234,7 @@
 </file>
 
 <file path=word/footer5.xml><?xml version="1.0" encoding="utf-8"?>
-<w:ftr xmlns:wpc="http://schemas.microsoft.com/office/word/2010/wordprocessingCanvas" xmlns:cx="http://schemas.microsoft.com/office/drawing/2014/chartex" xmlns:cx1="http://schemas.microsoft.com/office/drawing/2015/9/8/chartex" xmlns:cx2="http://schemas.microsoft.com/office/drawing/2015/10/21/chartex" xmlns:cx3="http://schemas.microsoft.com/office/drawing/2016/5/9/chartex" xmlns:cx4="http://schemas.microsoft.com/office/drawing/2016/5/10/chartex" xmlns:cx5="http://schemas.microsoft.com/office/drawing/2016/5/11/chartex" xmlns:cx6="http://schemas.microsoft.com/office/drawing/2016/5/12/chartex" xmlns:cx7="http://schemas.microsoft.com/office/drawing/2016/5/13/chartex" xmlns:cx8="http://schemas.microsoft.com/office/drawing/2016/5/14/chartex" xmlns:mc="http://schemas.openxmlformats.org/markup-compatibility/2006" xmlns:aink="http://schemas.microsoft.com/office/drawing/2016/ink" xmlns:am3d="http://schemas.microsoft.com/office/drawing/2017/model3d" xmlns:o="urn:schemas-microsoft-com:office:office" xmlns:oel="http://schemas.microsoft.com/office/2019/extlst" xmlns:r="http://schemas.openxmlformats.org/officeDocument/2006/relationships" xmlns:m="http://schemas.openxmlformats.org/officeDocument/2006/math" xmlns:v="urn:schemas-microsoft-com:vml" xmlns:wp14="http://schemas.microsoft.com/office/word/2010/wordprocessingDrawing" xmlns:wp="http://schemas.openxmlformats.org/drawingml/2006/wordprocessingDrawing" xmlns:w10="urn:schemas-microsoft-com:office:word" xmlns:w="http://schemas.openxmlformats.org/wordprocessingml/2006/main" xmlns:w14="http://schemas.microsoft.com/office/word/2010/wordml" xmlns:w15="http://schemas.microsoft.com/office/word/2012/wordml" xmlns:w16cex="http://schemas.microsoft.com/office/word/2018/wordml/cex" xmlns:w16cid="http://schemas.microsoft.com/office/word/2016/wordml/cid" xmlns:w16="http://schemas.microsoft.com/office/word/2018/wordml" xmlns:w16du="http://schemas.microsoft.com/office/word/2023/wordml/word16du" xmlns:w16sdtdh="http://schemas.microsoft.com/office/word/2020/wordml/sdtdatahash" xmlns:w16se="http://schemas.microsoft.com/office/word/2015/wordml/symex" xmlns:wpg="http://schemas.microsoft.com/office/word/2010/wordprocessingGroup" xmlns:wpi="http://schemas.microsoft.com/office/word/2010/wordprocessingInk" xmlns:wne="http://schemas.microsoft.com/office/word/2006/wordml" xmlns:wps="http://schemas.microsoft.com/office/word/2010/wordprocessingShape" mc:Ignorable="w14 w15 w16se w16cid w16 w16cex w16sdtdh wp14">
+<w:ftr xmlns:wpc="http://schemas.microsoft.com/office/word/2010/wordprocessingCanvas" xmlns:cx="http://schemas.microsoft.com/office/drawing/2014/chartex" xmlns:cx1="http://schemas.microsoft.com/office/drawing/2015/9/8/chartex" xmlns:cx2="http://schemas.microsoft.com/office/drawing/2015/10/21/chartex" xmlns:cx3="http://schemas.microsoft.com/office/drawing/2016/5/9/chartex" xmlns:cx4="http://schemas.microsoft.com/office/drawing/2016/5/10/chartex" xmlns:cx5="http://schemas.microsoft.com/office/drawing/2016/5/11/chartex" xmlns:cx6="http://schemas.microsoft.com/office/drawing/2016/5/12/chartex" xmlns:cx7="http://schemas.microsoft.com/office/drawing/2016/5/13/chartex" xmlns:cx8="http://schemas.microsoft.com/office/drawing/2016/5/14/chartex" xmlns:mc="http://schemas.openxmlformats.org/markup-compatibility/2006" xmlns:aink="http://schemas.microsoft.com/office/drawing/2016/ink" xmlns:am3d="http://schemas.microsoft.com/office/drawing/2017/model3d" xmlns:o="urn:schemas-microsoft-com:office:office" xmlns:oel="http://schemas.microsoft.com/office/2019/extlst" xmlns:r="http://schemas.openxmlformats.org/officeDocument/2006/relationships" xmlns:m="http://schemas.openxmlformats.org/officeDocument/2006/math" xmlns:v="urn:schemas-microsoft-com:vml" xmlns:wp14="http://schemas.microsoft.com/office/word/2010/wordprocessingDrawing" xmlns:wp="http://schemas.openxmlformats.org/drawingml/2006/wordprocessingDrawing" xmlns:w10="urn:schemas-microsoft-com:office:word" xmlns:w="http://schemas.openxmlformats.org/wordprocessingml/2006/main" xmlns:w14="http://schemas.microsoft.com/office/word/2010/wordml" xmlns:w15="http://schemas.microsoft.com/office/word/2012/wordml" xmlns:w16cex="http://schemas.microsoft.com/office/word/2018/wordml/cex" xmlns:w16cid="http://schemas.microsoft.com/office/word/2016/wordml/cid" xmlns:w16="http://schemas.microsoft.com/office/word/2018/wordml" xmlns:w16sdtdh="http://schemas.microsoft.com/office/word/2020/wordml/sdtdatahash" xmlns:w16se="http://schemas.microsoft.com/office/word/2015/wordml/symex" xmlns:wpg="http://schemas.microsoft.com/office/word/2010/wordprocessingGroup" xmlns:wpi="http://schemas.microsoft.com/office/word/2010/wordprocessingInk" xmlns:wne="http://schemas.microsoft.com/office/word/2006/wordml" xmlns:wps="http://schemas.microsoft.com/office/word/2010/wordprocessingShape" mc:Ignorable="w14 w15 w16se w16cid w16 w16cex w16sdtdh wp14">
   <w:tbl>
     <w:tblPr>
       <w:tblW w:w="0" w:type="auto"/>
@@ -7006,7 +7309,7 @@
 </file>
 
 <file path=word/footer6.xml><?xml version="1.0" encoding="utf-8"?>
-<w:ftr xmlns:wpc="http://schemas.microsoft.com/office/word/2010/wordprocessingCanvas" xmlns:cx="http://schemas.microsoft.com/office/drawing/2014/chartex" xmlns:cx1="http://schemas.microsoft.com/office/drawing/2015/9/8/chartex" xmlns:cx2="http://schemas.microsoft.com/office/drawing/2015/10/21/chartex" xmlns:cx3="http://schemas.microsoft.com/office/drawing/2016/5/9/chartex" xmlns:cx4="http://schemas.microsoft.com/office/drawing/2016/5/10/chartex" xmlns:cx5="http://schemas.microsoft.com/office/drawing/2016/5/11/chartex" xmlns:cx6="http://schemas.microsoft.com/office/drawing/2016/5/12/chartex" xmlns:cx7="http://schemas.microsoft.com/office/drawing/2016/5/13/chartex" xmlns:cx8="http://schemas.microsoft.com/office/drawing/2016/5/14/chartex" xmlns:mc="http://schemas.openxmlformats.org/markup-compatibility/2006" xmlns:aink="http://schemas.microsoft.com/office/drawing/2016/ink" xmlns:am3d="http://schemas.microsoft.com/office/drawing/2017/model3d" xmlns:o="urn:schemas-microsoft-com:office:office" xmlns:oel="http://schemas.microsoft.com/office/2019/extlst" xmlns:r="http://schemas.openxmlformats.org/officeDocument/2006/relationships" xmlns:m="http://schemas.openxmlformats.org/officeDocument/2006/math" xmlns:v="urn:schemas-microsoft-com:vml" xmlns:wp14="http://schemas.microsoft.com/office/word/2010/wordprocessingDrawing" xmlns:wp="http://schemas.openxmlformats.org/drawingml/2006/wordprocessingDrawing" xmlns:w10="urn:schemas-microsoft-com:office:word" xmlns:w="http://schemas.openxmlformats.org/wordprocessingml/2006/main" xmlns:w14="http://schemas.microsoft.com/office/word/2010/wordml" xmlns:w15="http://schemas.microsoft.com/office/word/2012/wordml" xmlns:w16cex="http://schemas.microsoft.com/office/word/2018/wordml/cex" xmlns:w16cid="http://schemas.microsoft.com/office/word/2016/wordml/cid" xmlns:w16="http://schemas.microsoft.com/office/word/2018/wordml" xmlns:w16du="http://schemas.microsoft.com/office/word/2023/wordml/word16du" xmlns:w16sdtdh="http://schemas.microsoft.com/office/word/2020/wordml/sdtdatahash" xmlns:w16se="http://schemas.microsoft.com/office/word/2015/wordml/symex" xmlns:wpg="http://schemas.microsoft.com/office/word/2010/wordprocessingGroup" xmlns:wpi="http://schemas.microsoft.com/office/word/2010/wordprocessingInk" xmlns:wne="http://schemas.microsoft.com/office/word/2006/wordml" xmlns:wps="http://schemas.microsoft.com/office/word/2010/wordprocessingShape" mc:Ignorable="w14 w15 w16se w16cid w16 w16cex w16sdtdh wp14">
+<w:ftr xmlns:wpc="http://schemas.microsoft.com/office/word/2010/wordprocessingCanvas" xmlns:cx="http://schemas.microsoft.com/office/drawing/2014/chartex" xmlns:cx1="http://schemas.microsoft.com/office/drawing/2015/9/8/chartex" xmlns:cx2="http://schemas.microsoft.com/office/drawing/2015/10/21/chartex" xmlns:cx3="http://schemas.microsoft.com/office/drawing/2016/5/9/chartex" xmlns:cx4="http://schemas.microsoft.com/office/drawing/2016/5/10/chartex" xmlns:cx5="http://schemas.microsoft.com/office/drawing/2016/5/11/chartex" xmlns:cx6="http://schemas.microsoft.com/office/drawing/2016/5/12/chartex" xmlns:cx7="http://schemas.microsoft.com/office/drawing/2016/5/13/chartex" xmlns:cx8="http://schemas.microsoft.com/office/drawing/2016/5/14/chartex" xmlns:mc="http://schemas.openxmlformats.org/markup-compatibility/2006" xmlns:aink="http://schemas.microsoft.com/office/drawing/2016/ink" xmlns:am3d="http://schemas.microsoft.com/office/drawing/2017/model3d" xmlns:o="urn:schemas-microsoft-com:office:office" xmlns:oel="http://schemas.microsoft.com/office/2019/extlst" xmlns:r="http://schemas.openxmlformats.org/officeDocument/2006/relationships" xmlns:m="http://schemas.openxmlformats.org/officeDocument/2006/math" xmlns:v="urn:schemas-microsoft-com:vml" xmlns:wp14="http://schemas.microsoft.com/office/word/2010/wordprocessingDrawing" xmlns:wp="http://schemas.openxmlformats.org/drawingml/2006/wordprocessingDrawing" xmlns:w10="urn:schemas-microsoft-com:office:word" xmlns:w="http://schemas.openxmlformats.org/wordprocessingml/2006/main" xmlns:w14="http://schemas.microsoft.com/office/word/2010/wordml" xmlns:w15="http://schemas.microsoft.com/office/word/2012/wordml" xmlns:w16cex="http://schemas.microsoft.com/office/word/2018/wordml/cex" xmlns:w16cid="http://schemas.microsoft.com/office/word/2016/wordml/cid" xmlns:w16="http://schemas.microsoft.com/office/word/2018/wordml" xmlns:w16sdtdh="http://schemas.microsoft.com/office/word/2020/wordml/sdtdatahash" xmlns:w16se="http://schemas.microsoft.com/office/word/2015/wordml/symex" xmlns:wpg="http://schemas.microsoft.com/office/word/2010/wordprocessingGroup" xmlns:wpi="http://schemas.microsoft.com/office/word/2010/wordprocessingInk" xmlns:wne="http://schemas.microsoft.com/office/word/2006/wordml" xmlns:wps="http://schemas.microsoft.com/office/word/2010/wordprocessingShape" mc:Ignorable="w14 w15 w16se w16cid w16 w16cex w16sdtdh wp14">
   <w:tbl>
     <w:tblPr>
       <w:tblW w:w="0" w:type="auto"/>
@@ -7081,7 +7384,7 @@
 </file>
 
 <file path=word/footnotes.xml><?xml version="1.0" encoding="utf-8"?>
-<w:footnotes xmlns:wpc="http://schemas.microsoft.com/office/word/2010/wordprocessingCanvas" xmlns:cx="http://schemas.microsoft.com/office/drawing/2014/chartex" xmlns:cx1="http://schemas.microsoft.com/office/drawing/2015/9/8/chartex" xmlns:cx2="http://schemas.microsoft.com/office/drawing/2015/10/21/chartex" xmlns:cx3="http://schemas.microsoft.com/office/drawing/2016/5/9/chartex" xmlns:cx4="http://schemas.microsoft.com/office/drawing/2016/5/10/chartex" xmlns:cx5="http://schemas.microsoft.com/office/drawing/2016/5/11/chartex" xmlns:cx6="http://schemas.microsoft.com/office/drawing/2016/5/12/chartex" xmlns:cx7="http://schemas.microsoft.com/office/drawing/2016/5/13/chartex" xmlns:cx8="http://schemas.microsoft.com/office/drawing/2016/5/14/chartex" xmlns:mc="http://schemas.openxmlformats.org/markup-compatibility/2006" xmlns:aink="http://schemas.microsoft.com/office/drawing/2016/ink" xmlns:am3d="http://schemas.microsoft.com/office/drawing/2017/model3d" xmlns:o="urn:schemas-microsoft-com:office:office" xmlns:oel="http://schemas.microsoft.com/office/2019/extlst" xmlns:r="http://schemas.openxmlformats.org/officeDocument/2006/relationships" xmlns:m="http://schemas.openxmlformats.org/officeDocument/2006/math" xmlns:v="urn:schemas-microsoft-com:vml" xmlns:wp14="http://schemas.microsoft.com/office/word/2010/wordprocessingDrawing" xmlns:wp="http://schemas.openxmlformats.org/drawingml/2006/wordprocessingDrawing" xmlns:w10="urn:schemas-microsoft-com:office:word" xmlns:w="http://schemas.openxmlformats.org/wordprocessingml/2006/main" xmlns:w14="http://schemas.microsoft.com/office/word/2010/wordml" xmlns:w15="http://schemas.microsoft.com/office/word/2012/wordml" xmlns:w16cex="http://schemas.microsoft.com/office/word/2018/wordml/cex" xmlns:w16cid="http://schemas.microsoft.com/office/word/2016/wordml/cid" xmlns:w16="http://schemas.microsoft.com/office/word/2018/wordml" xmlns:w16du="http://schemas.microsoft.com/office/word/2023/wordml/word16du" xmlns:w16sdtdh="http://schemas.microsoft.com/office/word/2020/wordml/sdtdatahash" xmlns:w16se="http://schemas.microsoft.com/office/word/2015/wordml/symex" xmlns:wpg="http://schemas.microsoft.com/office/word/2010/wordprocessingGroup" xmlns:wpi="http://schemas.microsoft.com/office/word/2010/wordprocessingInk" xmlns:wne="http://schemas.microsoft.com/office/word/2006/wordml" xmlns:wps="http://schemas.microsoft.com/office/word/2010/wordprocessingShape" mc:Ignorable="w14 w15 w16se w16cid w16 w16cex w16sdtdh wp14">
+<w:footnotes xmlns:wpc="http://schemas.microsoft.com/office/word/2010/wordprocessingCanvas" xmlns:cx="http://schemas.microsoft.com/office/drawing/2014/chartex" xmlns:cx1="http://schemas.microsoft.com/office/drawing/2015/9/8/chartex" xmlns:cx2="http://schemas.microsoft.com/office/drawing/2015/10/21/chartex" xmlns:cx3="http://schemas.microsoft.com/office/drawing/2016/5/9/chartex" xmlns:cx4="http://schemas.microsoft.com/office/drawing/2016/5/10/chartex" xmlns:cx5="http://schemas.microsoft.com/office/drawing/2016/5/11/chartex" xmlns:cx6="http://schemas.microsoft.com/office/drawing/2016/5/12/chartex" xmlns:cx7="http://schemas.microsoft.com/office/drawing/2016/5/13/chartex" xmlns:cx8="http://schemas.microsoft.com/office/drawing/2016/5/14/chartex" xmlns:mc="http://schemas.openxmlformats.org/markup-compatibility/2006" xmlns:aink="http://schemas.microsoft.com/office/drawing/2016/ink" xmlns:am3d="http://schemas.microsoft.com/office/drawing/2017/model3d" xmlns:o="urn:schemas-microsoft-com:office:office" xmlns:oel="http://schemas.microsoft.com/office/2019/extlst" xmlns:r="http://schemas.openxmlformats.org/officeDocument/2006/relationships" xmlns:m="http://schemas.openxmlformats.org/officeDocument/2006/math" xmlns:v="urn:schemas-microsoft-com:vml" xmlns:wp14="http://schemas.microsoft.com/office/word/2010/wordprocessingDrawing" xmlns:wp="http://schemas.openxmlformats.org/drawingml/2006/wordprocessingDrawing" xmlns:w10="urn:schemas-microsoft-com:office:word" xmlns:w="http://schemas.openxmlformats.org/wordprocessingml/2006/main" xmlns:w14="http://schemas.microsoft.com/office/word/2010/wordml" xmlns:w15="http://schemas.microsoft.com/office/word/2012/wordml" xmlns:w16cex="http://schemas.microsoft.com/office/word/2018/wordml/cex" xmlns:w16cid="http://schemas.microsoft.com/office/word/2016/wordml/cid" xmlns:w16="http://schemas.microsoft.com/office/word/2018/wordml" xmlns:w16sdtdh="http://schemas.microsoft.com/office/word/2020/wordml/sdtdatahash" xmlns:w16se="http://schemas.microsoft.com/office/word/2015/wordml/symex" xmlns:wpg="http://schemas.microsoft.com/office/word/2010/wordprocessingGroup" xmlns:wpi="http://schemas.microsoft.com/office/word/2010/wordprocessingInk" xmlns:wne="http://schemas.microsoft.com/office/word/2006/wordml" xmlns:wps="http://schemas.microsoft.com/office/word/2010/wordprocessingShape" mc:Ignorable="w14 w15 w16se w16cid w16 w16cex w16sdtdh wp14">
   <w:footnote w:type="separator" w:id="-1">
     <w:p>
       <w:pPr>
@@ -7113,7 +7416,7 @@
 </file>
 
 <file path=word/header1.xml><?xml version="1.0" encoding="utf-8"?>
-<w:hdr xmlns:wpc="http://schemas.microsoft.com/office/word/2010/wordprocessingCanvas" xmlns:cx="http://schemas.microsoft.com/office/drawing/2014/chartex" xmlns:cx1="http://schemas.microsoft.com/office/drawing/2015/9/8/chartex" xmlns:cx2="http://schemas.microsoft.com/office/drawing/2015/10/21/chartex" xmlns:cx3="http://schemas.microsoft.com/office/drawing/2016/5/9/chartex" xmlns:cx4="http://schemas.microsoft.com/office/drawing/2016/5/10/chartex" xmlns:cx5="http://schemas.microsoft.com/office/drawing/2016/5/11/chartex" xmlns:cx6="http://schemas.microsoft.com/office/drawing/2016/5/12/chartex" xmlns:cx7="http://schemas.microsoft.com/office/drawing/2016/5/13/chartex" xmlns:cx8="http://schemas.microsoft.com/office/drawing/2016/5/14/chartex" xmlns:mc="http://schemas.openxmlformats.org/markup-compatibility/2006" xmlns:aink="http://schemas.microsoft.com/office/drawing/2016/ink" xmlns:am3d="http://schemas.microsoft.com/office/drawing/2017/model3d" xmlns:o="urn:schemas-microsoft-com:office:office" xmlns:oel="http://schemas.microsoft.com/office/2019/extlst" xmlns:r="http://schemas.openxmlformats.org/officeDocument/2006/relationships" xmlns:m="http://schemas.openxmlformats.org/officeDocument/2006/math" xmlns:v="urn:schemas-microsoft-com:vml" xmlns:wp14="http://schemas.microsoft.com/office/word/2010/wordprocessingDrawing" xmlns:wp="http://schemas.openxmlformats.org/drawingml/2006/wordprocessingDrawing" xmlns:w10="urn:schemas-microsoft-com:office:word" xmlns:w="http://schemas.openxmlformats.org/wordprocessingml/2006/main" xmlns:w14="http://schemas.microsoft.com/office/word/2010/wordml" xmlns:w15="http://schemas.microsoft.com/office/word/2012/wordml" xmlns:w16cex="http://schemas.microsoft.com/office/word/2018/wordml/cex" xmlns:w16cid="http://schemas.microsoft.com/office/word/2016/wordml/cid" xmlns:w16="http://schemas.microsoft.com/office/word/2018/wordml" xmlns:w16du="http://schemas.microsoft.com/office/word/2023/wordml/word16du" xmlns:w16sdtdh="http://schemas.microsoft.com/office/word/2020/wordml/sdtdatahash" xmlns:w16se="http://schemas.microsoft.com/office/word/2015/wordml/symex" xmlns:wpg="http://schemas.microsoft.com/office/word/2010/wordprocessingGroup" xmlns:wpi="http://schemas.microsoft.com/office/word/2010/wordprocessingInk" xmlns:wne="http://schemas.microsoft.com/office/word/2006/wordml" xmlns:wps="http://schemas.microsoft.com/office/word/2010/wordprocessingShape" mc:Ignorable="w14 w15 w16se w16cid w16 w16cex w16sdtdh wp14">
+<w:hdr xmlns:wpc="http://schemas.microsoft.com/office/word/2010/wordprocessingCanvas" xmlns:cx="http://schemas.microsoft.com/office/drawing/2014/chartex" xmlns:cx1="http://schemas.microsoft.com/office/drawing/2015/9/8/chartex" xmlns:cx2="http://schemas.microsoft.com/office/drawing/2015/10/21/chartex" xmlns:cx3="http://schemas.microsoft.com/office/drawing/2016/5/9/chartex" xmlns:cx4="http://schemas.microsoft.com/office/drawing/2016/5/10/chartex" xmlns:cx5="http://schemas.microsoft.com/office/drawing/2016/5/11/chartex" xmlns:cx6="http://schemas.microsoft.com/office/drawing/2016/5/12/chartex" xmlns:cx7="http://schemas.microsoft.com/office/drawing/2016/5/13/chartex" xmlns:cx8="http://schemas.microsoft.com/office/drawing/2016/5/14/chartex" xmlns:mc="http://schemas.openxmlformats.org/markup-compatibility/2006" xmlns:aink="http://schemas.microsoft.com/office/drawing/2016/ink" xmlns:am3d="http://schemas.microsoft.com/office/drawing/2017/model3d" xmlns:o="urn:schemas-microsoft-com:office:office" xmlns:oel="http://schemas.microsoft.com/office/2019/extlst" xmlns:r="http://schemas.openxmlformats.org/officeDocument/2006/relationships" xmlns:m="http://schemas.openxmlformats.org/officeDocument/2006/math" xmlns:v="urn:schemas-microsoft-com:vml" xmlns:wp14="http://schemas.microsoft.com/office/word/2010/wordprocessingDrawing" xmlns:wp="http://schemas.openxmlformats.org/drawingml/2006/wordprocessingDrawing" xmlns:w10="urn:schemas-microsoft-com:office:word" xmlns:w="http://schemas.openxmlformats.org/wordprocessingml/2006/main" xmlns:w14="http://schemas.microsoft.com/office/word/2010/wordml" xmlns:w15="http://schemas.microsoft.com/office/word/2012/wordml" xmlns:w16cex="http://schemas.microsoft.com/office/word/2018/wordml/cex" xmlns:w16cid="http://schemas.microsoft.com/office/word/2016/wordml/cid" xmlns:w16="http://schemas.microsoft.com/office/word/2018/wordml" xmlns:w16sdtdh="http://schemas.microsoft.com/office/word/2020/wordml/sdtdatahash" xmlns:w16se="http://schemas.microsoft.com/office/word/2015/wordml/symex" xmlns:wpg="http://schemas.microsoft.com/office/word/2010/wordprocessingGroup" xmlns:wpi="http://schemas.microsoft.com/office/word/2010/wordprocessingInk" xmlns:wne="http://schemas.microsoft.com/office/word/2006/wordml" xmlns:wps="http://schemas.microsoft.com/office/word/2010/wordprocessingShape" mc:Ignorable="w14 w15 w16se w16cid w16 w16cex w16sdtdh wp14">
   <w:p>
     <w:pPr>
       <w:spacing w:after="0" w:line="259" w:lineRule="auto"/>
@@ -7185,7 +7488,7 @@
 </file>
 
 <file path=word/header2.xml><?xml version="1.0" encoding="utf-8"?>
-<w:hdr xmlns:wpc="http://schemas.microsoft.com/office/word/2010/wordprocessingCanvas" xmlns:cx="http://schemas.microsoft.com/office/drawing/2014/chartex" xmlns:cx1="http://schemas.microsoft.com/office/drawing/2015/9/8/chartex" xmlns:cx2="http://schemas.microsoft.com/office/drawing/2015/10/21/chartex" xmlns:cx3="http://schemas.microsoft.com/office/drawing/2016/5/9/chartex" xmlns:cx4="http://schemas.microsoft.com/office/drawing/2016/5/10/chartex" xmlns:cx5="http://schemas.microsoft.com/office/drawing/2016/5/11/chartex" xmlns:cx6="http://schemas.microsoft.com/office/drawing/2016/5/12/chartex" xmlns:cx7="http://schemas.microsoft.com/office/drawing/2016/5/13/chartex" xmlns:cx8="http://schemas.microsoft.com/office/drawing/2016/5/14/chartex" xmlns:mc="http://schemas.openxmlformats.org/markup-compatibility/2006" xmlns:aink="http://schemas.microsoft.com/office/drawing/2016/ink" xmlns:am3d="http://schemas.microsoft.com/office/drawing/2017/model3d" xmlns:o="urn:schemas-microsoft-com:office:office" xmlns:oel="http://schemas.microsoft.com/office/2019/extlst" xmlns:r="http://schemas.openxmlformats.org/officeDocument/2006/relationships" xmlns:m="http://schemas.openxmlformats.org/officeDocument/2006/math" xmlns:v="urn:schemas-microsoft-com:vml" xmlns:wp14="http://schemas.microsoft.com/office/word/2010/wordprocessingDrawing" xmlns:wp="http://schemas.openxmlformats.org/drawingml/2006/wordprocessingDrawing" xmlns:w10="urn:schemas-microsoft-com:office:word" xmlns:w="http://schemas.openxmlformats.org/wordprocessingml/2006/main" xmlns:w14="http://schemas.microsoft.com/office/word/2010/wordml" xmlns:w15="http://schemas.microsoft.com/office/word/2012/wordml" xmlns:w16cex="http://schemas.microsoft.com/office/word/2018/wordml/cex" xmlns:w16cid="http://schemas.microsoft.com/office/word/2016/wordml/cid" xmlns:w16="http://schemas.microsoft.com/office/word/2018/wordml" xmlns:w16du="http://schemas.microsoft.com/office/word/2023/wordml/word16du" xmlns:w16sdtdh="http://schemas.microsoft.com/office/word/2020/wordml/sdtdatahash" xmlns:w16se="http://schemas.microsoft.com/office/word/2015/wordml/symex" xmlns:wpg="http://schemas.microsoft.com/office/word/2010/wordprocessingGroup" xmlns:wpi="http://schemas.microsoft.com/office/word/2010/wordprocessingInk" xmlns:wne="http://schemas.microsoft.com/office/word/2006/wordml" xmlns:wps="http://schemas.microsoft.com/office/word/2010/wordprocessingShape" mc:Ignorable="w14 w15 w16se w16cid w16 w16cex w16sdtdh wp14">
+<w:hdr xmlns:wpc="http://schemas.microsoft.com/office/word/2010/wordprocessingCanvas" xmlns:cx="http://schemas.microsoft.com/office/drawing/2014/chartex" xmlns:cx1="http://schemas.microsoft.com/office/drawing/2015/9/8/chartex" xmlns:cx2="http://schemas.microsoft.com/office/drawing/2015/10/21/chartex" xmlns:cx3="http://schemas.microsoft.com/office/drawing/2016/5/9/chartex" xmlns:cx4="http://schemas.microsoft.com/office/drawing/2016/5/10/chartex" xmlns:cx5="http://schemas.microsoft.com/office/drawing/2016/5/11/chartex" xmlns:cx6="http://schemas.microsoft.com/office/drawing/2016/5/12/chartex" xmlns:cx7="http://schemas.microsoft.com/office/drawing/2016/5/13/chartex" xmlns:cx8="http://schemas.microsoft.com/office/drawing/2016/5/14/chartex" xmlns:mc="http://schemas.openxmlformats.org/markup-compatibility/2006" xmlns:aink="http://schemas.microsoft.com/office/drawing/2016/ink" xmlns:am3d="http://schemas.microsoft.com/office/drawing/2017/model3d" xmlns:o="urn:schemas-microsoft-com:office:office" xmlns:oel="http://schemas.microsoft.com/office/2019/extlst" xmlns:r="http://schemas.openxmlformats.org/officeDocument/2006/relationships" xmlns:m="http://schemas.openxmlformats.org/officeDocument/2006/math" xmlns:v="urn:schemas-microsoft-com:vml" xmlns:wp14="http://schemas.microsoft.com/office/word/2010/wordprocessingDrawing" xmlns:wp="http://schemas.openxmlformats.org/drawingml/2006/wordprocessingDrawing" xmlns:w10="urn:schemas-microsoft-com:office:word" xmlns:w="http://schemas.openxmlformats.org/wordprocessingml/2006/main" xmlns:w14="http://schemas.microsoft.com/office/word/2010/wordml" xmlns:w15="http://schemas.microsoft.com/office/word/2012/wordml" xmlns:w16cex="http://schemas.microsoft.com/office/word/2018/wordml/cex" xmlns:w16cid="http://schemas.microsoft.com/office/word/2016/wordml/cid" xmlns:w16="http://schemas.microsoft.com/office/word/2018/wordml" xmlns:w16sdtdh="http://schemas.microsoft.com/office/word/2020/wordml/sdtdatahash" xmlns:w16se="http://schemas.microsoft.com/office/word/2015/wordml/symex" xmlns:wpg="http://schemas.microsoft.com/office/word/2010/wordprocessingGroup" xmlns:wpi="http://schemas.microsoft.com/office/word/2010/wordprocessingInk" xmlns:wne="http://schemas.microsoft.com/office/word/2006/wordml" xmlns:wps="http://schemas.microsoft.com/office/word/2010/wordprocessingShape" mc:Ignorable="w14 w15 w16se w16cid w16 w16cex w16sdtdh wp14">
   <w:p>
     <w:pPr>
       <w:spacing w:after="0" w:line="259" w:lineRule="auto"/>
@@ -7257,7 +7560,7 @@
 </file>
 
 <file path=word/header3.xml><?xml version="1.0" encoding="utf-8"?>
-<w:hdr xmlns:wpc="http://schemas.microsoft.com/office/word/2010/wordprocessingCanvas" xmlns:cx="http://schemas.microsoft.com/office/drawing/2014/chartex" xmlns:cx1="http://schemas.microsoft.com/office/drawing/2015/9/8/chartex" xmlns:cx2="http://schemas.microsoft.com/office/drawing/2015/10/21/chartex" xmlns:cx3="http://schemas.microsoft.com/office/drawing/2016/5/9/chartex" xmlns:cx4="http://schemas.microsoft.com/office/drawing/2016/5/10/chartex" xmlns:cx5="http://schemas.microsoft.com/office/drawing/2016/5/11/chartex" xmlns:cx6="http://schemas.microsoft.com/office/drawing/2016/5/12/chartex" xmlns:cx7="http://schemas.microsoft.com/office/drawing/2016/5/13/chartex" xmlns:cx8="http://schemas.microsoft.com/office/drawing/2016/5/14/chartex" xmlns:mc="http://schemas.openxmlformats.org/markup-compatibility/2006" xmlns:aink="http://schemas.microsoft.com/office/drawing/2016/ink" xmlns:am3d="http://schemas.microsoft.com/office/drawing/2017/model3d" xmlns:o="urn:schemas-microsoft-com:office:office" xmlns:oel="http://schemas.microsoft.com/office/2019/extlst" xmlns:r="http://schemas.openxmlformats.org/officeDocument/2006/relationships" xmlns:m="http://schemas.openxmlformats.org/officeDocument/2006/math" xmlns:v="urn:schemas-microsoft-com:vml" xmlns:wp14="http://schemas.microsoft.com/office/word/2010/wordprocessingDrawing" xmlns:wp="http://schemas.openxmlformats.org/drawingml/2006/wordprocessingDrawing" xmlns:w10="urn:schemas-microsoft-com:office:word" xmlns:w="http://schemas.openxmlformats.org/wordprocessingml/2006/main" xmlns:w14="http://schemas.microsoft.com/office/word/2010/wordml" xmlns:w15="http://schemas.microsoft.com/office/word/2012/wordml" xmlns:w16cex="http://schemas.microsoft.com/office/word/2018/wordml/cex" xmlns:w16cid="http://schemas.microsoft.com/office/word/2016/wordml/cid" xmlns:w16="http://schemas.microsoft.com/office/word/2018/wordml" xmlns:w16du="http://schemas.microsoft.com/office/word/2023/wordml/word16du" xmlns:w16sdtdh="http://schemas.microsoft.com/office/word/2020/wordml/sdtdatahash" xmlns:w16se="http://schemas.microsoft.com/office/word/2015/wordml/symex" xmlns:wpg="http://schemas.microsoft.com/office/word/2010/wordprocessingGroup" xmlns:wpi="http://schemas.microsoft.com/office/word/2010/wordprocessingInk" xmlns:wne="http://schemas.microsoft.com/office/word/2006/wordml" xmlns:wps="http://schemas.microsoft.com/office/word/2010/wordprocessingShape" mc:Ignorable="w14 w15 w16se w16cid w16 w16cex w16sdtdh wp14">
+<w:hdr xmlns:wpc="http://schemas.microsoft.com/office/word/2010/wordprocessingCanvas" xmlns:cx="http://schemas.microsoft.com/office/drawing/2014/chartex" xmlns:cx1="http://schemas.microsoft.com/office/drawing/2015/9/8/chartex" xmlns:cx2="http://schemas.microsoft.com/office/drawing/2015/10/21/chartex" xmlns:cx3="http://schemas.microsoft.com/office/drawing/2016/5/9/chartex" xmlns:cx4="http://schemas.microsoft.com/office/drawing/2016/5/10/chartex" xmlns:cx5="http://schemas.microsoft.com/office/drawing/2016/5/11/chartex" xmlns:cx6="http://schemas.microsoft.com/office/drawing/2016/5/12/chartex" xmlns:cx7="http://schemas.microsoft.com/office/drawing/2016/5/13/chartex" xmlns:cx8="http://schemas.microsoft.com/office/drawing/2016/5/14/chartex" xmlns:mc="http://schemas.openxmlformats.org/markup-compatibility/2006" xmlns:aink="http://schemas.microsoft.com/office/drawing/2016/ink" xmlns:am3d="http://schemas.microsoft.com/office/drawing/2017/model3d" xmlns:o="urn:schemas-microsoft-com:office:office" xmlns:oel="http://schemas.microsoft.com/office/2019/extlst" xmlns:r="http://schemas.openxmlformats.org/officeDocument/2006/relationships" xmlns:m="http://schemas.openxmlformats.org/officeDocument/2006/math" xmlns:v="urn:schemas-microsoft-com:vml" xmlns:wp14="http://schemas.microsoft.com/office/word/2010/wordprocessingDrawing" xmlns:wp="http://schemas.openxmlformats.org/drawingml/2006/wordprocessingDrawing" xmlns:w10="urn:schemas-microsoft-com:office:word" xmlns:w="http://schemas.openxmlformats.org/wordprocessingml/2006/main" xmlns:w14="http://schemas.microsoft.com/office/word/2010/wordml" xmlns:w15="http://schemas.microsoft.com/office/word/2012/wordml" xmlns:w16cex="http://schemas.microsoft.com/office/word/2018/wordml/cex" xmlns:w16cid="http://schemas.microsoft.com/office/word/2016/wordml/cid" xmlns:w16="http://schemas.microsoft.com/office/word/2018/wordml" xmlns:w16sdtdh="http://schemas.microsoft.com/office/word/2020/wordml/sdtdatahash" xmlns:w16se="http://schemas.microsoft.com/office/word/2015/wordml/symex" xmlns:wpg="http://schemas.microsoft.com/office/word/2010/wordprocessingGroup" xmlns:wpi="http://schemas.microsoft.com/office/word/2010/wordprocessingInk" xmlns:wne="http://schemas.microsoft.com/office/word/2006/wordml" xmlns:wps="http://schemas.microsoft.com/office/word/2010/wordprocessingShape" mc:Ignorable="w14 w15 w16se w16cid w16 w16cex w16sdtdh wp14">
   <w:p>
     <w:pPr>
       <w:spacing w:after="160" w:line="259" w:lineRule="auto"/>
@@ -7419,7 +7722,7 @@
 </file>
 
 <file path=word/numbering.xml><?xml version="1.0" encoding="utf-8"?>
-<w:numbering xmlns:wpc="http://schemas.microsoft.com/office/word/2010/wordprocessingCanvas" xmlns:cx="http://schemas.microsoft.com/office/drawing/2014/chartex" xmlns:cx1="http://schemas.microsoft.com/office/drawing/2015/9/8/chartex" xmlns:cx2="http://schemas.microsoft.com/office/drawing/2015/10/21/chartex" xmlns:cx3="http://schemas.microsoft.com/office/drawing/2016/5/9/chartex" xmlns:cx4="http://schemas.microsoft.com/office/drawing/2016/5/10/chartex" xmlns:cx5="http://schemas.microsoft.com/office/drawing/2016/5/11/chartex" xmlns:cx6="http://schemas.microsoft.com/office/drawing/2016/5/12/chartex" xmlns:cx7="http://schemas.microsoft.com/office/drawing/2016/5/13/chartex" xmlns:cx8="http://schemas.microsoft.com/office/drawing/2016/5/14/chartex" xmlns:mc="http://schemas.openxmlformats.org/markup-compatibility/2006" xmlns:aink="http://schemas.microsoft.com/office/drawing/2016/ink" xmlns:am3d="http://schemas.microsoft.com/office/drawing/2017/model3d" xmlns:o="urn:schemas-microsoft-com:office:office" xmlns:oel="http://schemas.microsoft.com/office/2019/extlst" xmlns:r="http://schemas.openxmlformats.org/officeDocument/2006/relationships" xmlns:m="http://schemas.openxmlformats.org/officeDocument/2006/math" xmlns:v="urn:schemas-microsoft-com:vml" xmlns:wp14="http://schemas.microsoft.com/office/word/2010/wordprocessingDrawing" xmlns:wp="http://schemas.openxmlformats.org/drawingml/2006/wordprocessingDrawing" xmlns:w10="urn:schemas-microsoft-com:office:word" xmlns:w="http://schemas.openxmlformats.org/wordprocessingml/2006/main" xmlns:w14="http://schemas.microsoft.com/office/word/2010/wordml" xmlns:w15="http://schemas.microsoft.com/office/word/2012/wordml" xmlns:w16cex="http://schemas.microsoft.com/office/word/2018/wordml/cex" xmlns:w16cid="http://schemas.microsoft.com/office/word/2016/wordml/cid" xmlns:w16="http://schemas.microsoft.com/office/word/2018/wordml" xmlns:w16du="http://schemas.microsoft.com/office/word/2023/wordml/word16du" xmlns:w16sdtdh="http://schemas.microsoft.com/office/word/2020/wordml/sdtdatahash" xmlns:w16se="http://schemas.microsoft.com/office/word/2015/wordml/symex" xmlns:wpg="http://schemas.microsoft.com/office/word/2010/wordprocessingGroup" xmlns:wpi="http://schemas.microsoft.com/office/word/2010/wordprocessingInk" xmlns:wne="http://schemas.microsoft.com/office/word/2006/wordml" xmlns:wps="http://schemas.microsoft.com/office/word/2010/wordprocessingShape" mc:Ignorable="w14 w15 w16se w16cid w16 w16cex w16sdtdh wp14">
+<w:numbering xmlns:wpc="http://schemas.microsoft.com/office/word/2010/wordprocessingCanvas" xmlns:cx="http://schemas.microsoft.com/office/drawing/2014/chartex" xmlns:cx1="http://schemas.microsoft.com/office/drawing/2015/9/8/chartex" xmlns:cx2="http://schemas.microsoft.com/office/drawing/2015/10/21/chartex" xmlns:cx3="http://schemas.microsoft.com/office/drawing/2016/5/9/chartex" xmlns:cx4="http://schemas.microsoft.com/office/drawing/2016/5/10/chartex" xmlns:cx5="http://schemas.microsoft.com/office/drawing/2016/5/11/chartex" xmlns:cx6="http://schemas.microsoft.com/office/drawing/2016/5/12/chartex" xmlns:cx7="http://schemas.microsoft.com/office/drawing/2016/5/13/chartex" xmlns:cx8="http://schemas.microsoft.com/office/drawing/2016/5/14/chartex" xmlns:mc="http://schemas.openxmlformats.org/markup-compatibility/2006" xmlns:aink="http://schemas.microsoft.com/office/drawing/2016/ink" xmlns:am3d="http://schemas.microsoft.com/office/drawing/2017/model3d" xmlns:o="urn:schemas-microsoft-com:office:office" xmlns:oel="http://schemas.microsoft.com/office/2019/extlst" xmlns:r="http://schemas.openxmlformats.org/officeDocument/2006/relationships" xmlns:m="http://schemas.openxmlformats.org/officeDocument/2006/math" xmlns:v="urn:schemas-microsoft-com:vml" xmlns:wp14="http://schemas.microsoft.com/office/word/2010/wordprocessingDrawing" xmlns:wp="http://schemas.openxmlformats.org/drawingml/2006/wordprocessingDrawing" xmlns:w10="urn:schemas-microsoft-com:office:word" xmlns:w="http://schemas.openxmlformats.org/wordprocessingml/2006/main" xmlns:w14="http://schemas.microsoft.com/office/word/2010/wordml" xmlns:w15="http://schemas.microsoft.com/office/word/2012/wordml" xmlns:w16cex="http://schemas.microsoft.com/office/word/2018/wordml/cex" xmlns:w16cid="http://schemas.microsoft.com/office/word/2016/wordml/cid" xmlns:w16="http://schemas.microsoft.com/office/word/2018/wordml" xmlns:w16sdtdh="http://schemas.microsoft.com/office/word/2020/wordml/sdtdatahash" xmlns:w16se="http://schemas.microsoft.com/office/word/2015/wordml/symex" xmlns:wpg="http://schemas.microsoft.com/office/word/2010/wordprocessingGroup" xmlns:wpi="http://schemas.microsoft.com/office/word/2010/wordprocessingInk" xmlns:wne="http://schemas.microsoft.com/office/word/2006/wordml" xmlns:wps="http://schemas.microsoft.com/office/word/2010/wordprocessingShape" mc:Ignorable="w14 w15 w16se w16cid w16 w16cex w16sdtdh wp14">
   <w:abstractNum w:abstractNumId="0" w15:restartNumberingAfterBreak="0">
     <w:nsid w:val="04C240E7"/>
     <w:multiLevelType w:val="hybridMultilevel"/>
@@ -16066,15 +16369,6 @@
 </file>
 
 <file path=customXml/item1.xml><?xml version="1.0" encoding="utf-8"?>
-<?mso-contentType ?>
-<FormTemplates xmlns="http://schemas.microsoft.com/sharepoint/v3/contenttype/forms">
-  <Display>DocumentLibraryForm</Display>
-  <Edit>DocumentLibraryForm</Edit>
-  <New>DocumentLibraryForm</New>
-</FormTemplates>
-</file>
-
-<file path=customXml/item2.xml><?xml version="1.0" encoding="utf-8"?>
 <p:properties xmlns:p="http://schemas.microsoft.com/office/2006/metadata/properties" xmlns:xsi="http://www.w3.org/2001/XMLSchema-instance" xmlns:pc="http://schemas.microsoft.com/office/infopath/2007/PartnerControls">
   <documentManagement>
     <Owner xmlns="5756a67b-a28b-4cf5-88e6-2b4468392c6e">
@@ -16088,11 +16382,16 @@
 </p:properties>
 </file>
 
-<file path=customXml/item3.xml><?xml version="1.0" encoding="utf-8"?>
-<b:Sources xmlns:b="http://schemas.openxmlformats.org/officeDocument/2006/bibliography" xmlns="http://schemas.openxmlformats.org/officeDocument/2006/bibliography" SelectedStyle="\APASixthEditionOfficeOnline.xsl" StyleName="APA" Version="6"/>
+<file path=customXml/item2.xml><?xml version="1.0" encoding="utf-8"?>
+<?mso-contentType ?>
+<FormTemplates xmlns="http://schemas.microsoft.com/sharepoint/v3/contenttype/forms">
+  <Display>DocumentLibraryForm</Display>
+  <Edit>DocumentLibraryForm</Edit>
+  <New>DocumentLibraryForm</New>
+</FormTemplates>
 </file>
 
-<file path=customXml/item4.xml><?xml version="1.0" encoding="utf-8"?>
+<file path=customXml/item3.xml><?xml version="1.0" encoding="utf-8"?>
 <ct:contentTypeSchema xmlns:ct="http://schemas.microsoft.com/office/2006/metadata/contentType" xmlns:ma="http://schemas.microsoft.com/office/2006/metadata/properties/metaAttributes" ct:_="" ma:_="" ma:contentTypeName="Document" ma:contentTypeID="0x010100DB0EACA04781F346B2F5F63A17864137" ma:contentTypeVersion="13" ma:contentTypeDescription="Create a new document." ma:contentTypeScope="" ma:versionID="e5aef4629ca33d37ff6e484d056763f9">
   <xsd:schema xmlns:xsd="http://www.w3.org/2001/XMLSchema" xmlns:xs="http://www.w3.org/2001/XMLSchema" xmlns:p="http://schemas.microsoft.com/office/2006/metadata/properties" xmlns:ns2="5756a67b-a28b-4cf5-88e6-2b4468392c6e" xmlns:ns3="2ace790c-9bff-4836-93d2-c906c881a70a" targetNamespace="http://schemas.microsoft.com/office/2006/metadata/properties" ma:root="true" ma:fieldsID="620f8e5f352eae1ea307eaf99f49e3ea" ns2:_="" ns3:_="">
     <xsd:import namespace="5756a67b-a28b-4cf5-88e6-2b4468392c6e"/>
@@ -16329,15 +16628,11 @@
 </ct:contentTypeSchema>
 </file>
 
-<file path=customXml/itemProps1.xml><?xml version="1.0" encoding="utf-8"?>
-<ds:datastoreItem xmlns:ds="http://schemas.openxmlformats.org/officeDocument/2006/customXml" ds:itemID="{B7E01A59-331B-405E-8706-B09243F26C74}">
-  <ds:schemaRefs>
-    <ds:schemaRef ds:uri="http://schemas.microsoft.com/sharepoint/v3/contenttype/forms"/>
-  </ds:schemaRefs>
-</ds:datastoreItem>
+<file path=customXml/item4.xml><?xml version="1.0" encoding="utf-8"?>
+<b:Sources xmlns:b="http://schemas.openxmlformats.org/officeDocument/2006/bibliography" xmlns="http://schemas.openxmlformats.org/officeDocument/2006/bibliography" SelectedStyle="\APASixthEditionOfficeOnline.xsl" StyleName="APA" Version="6"/>
 </file>
 
-<file path=customXml/itemProps2.xml><?xml version="1.0" encoding="utf-8"?>
+<file path=customXml/itemProps1.xml><?xml version="1.0" encoding="utf-8"?>
 <ds:datastoreItem xmlns:ds="http://schemas.openxmlformats.org/officeDocument/2006/customXml" ds:itemID="{3FBA305E-F0D4-40D8-B074-1F0CEA5A45EE}">
   <ds:schemaRefs>
     <ds:schemaRef ds:uri="http://schemas.microsoft.com/office/2006/metadata/properties"/>
@@ -16347,15 +16642,15 @@
 </ds:datastoreItem>
 </file>
 
-<file path=customXml/itemProps3.xml><?xml version="1.0" encoding="utf-8"?>
-<ds:datastoreItem xmlns:ds="http://schemas.openxmlformats.org/officeDocument/2006/customXml" ds:itemID="{7E32D6B0-649C-43B7-ACF9-C4FF9AAE683E}">
+<file path=customXml/itemProps2.xml><?xml version="1.0" encoding="utf-8"?>
+<ds:datastoreItem xmlns:ds="http://schemas.openxmlformats.org/officeDocument/2006/customXml" ds:itemID="{B7E01A59-331B-405E-8706-B09243F26C74}">
   <ds:schemaRefs>
-    <ds:schemaRef ds:uri="http://schemas.openxmlformats.org/officeDocument/2006/bibliography"/>
+    <ds:schemaRef ds:uri="http://schemas.microsoft.com/sharepoint/v3/contenttype/forms"/>
   </ds:schemaRefs>
 </ds:datastoreItem>
 </file>
 
-<file path=customXml/itemProps4.xml><?xml version="1.0" encoding="utf-8"?>
+<file path=customXml/itemProps3.xml><?xml version="1.0" encoding="utf-8"?>
 <ds:datastoreItem xmlns:ds="http://schemas.openxmlformats.org/officeDocument/2006/customXml" ds:itemID="{03287322-4734-4C3D-B448-725B8C8B82C7}">
   <ds:schemaRefs>
     <ds:schemaRef ds:uri="http://schemas.microsoft.com/office/2006/metadata/contentType"/>
@@ -16372,4 +16667,12 @@
     <ds:schemaRef ds:uri="http://schemas.microsoft.com/internal/obd"/>
   </ds:schemaRefs>
 </ds:datastoreItem>
+</file>
+
+<file path=customXml/itemProps4.xml><?xml version="1.0" encoding="utf-8"?>
+<ds:datastoreItem xmlns:ds="http://schemas.openxmlformats.org/officeDocument/2006/customXml" ds:itemID="{7E32D6B0-649C-43B7-ACF9-C4FF9AAE683E}">
+  <ds:schemaRefs>
+    <ds:schemaRef ds:uri="http://schemas.openxmlformats.org/officeDocument/2006/bibliography"/>
+  </ds:schemaRefs>
+</ds:datastoreItem>
 </file>
</xml_diff>

<commit_message>
Added details regarding the new form template to the user guide.
</commit_message>
<xml_diff>
--- a/HumanAssistedResolutionTemplate/contentFiles/any/any/pt0/VisualBasic/User Guide/Human Assisted Resolution Process - User Guide.docx
+++ b/HumanAssistedResolutionTemplate/contentFiles/any/any/pt0/VisualBasic/User Guide/Human Assisted Resolution Process - User Guide.docx
@@ -3487,6 +3487,15 @@
         </w:rPr>
         <w:t>Easy to integrate into larger automation flows</w:t>
       </w:r>
+      <w:r>
+        <w:rPr>
+          <w:rFonts w:asciiTheme="minorHAnsi" w:hAnsiTheme="minorHAnsi" w:cstheme="minorHAnsi"/>
+          <w:color w:val="172B4D"/>
+          <w:spacing w:val="-1"/>
+          <w:shd w:val="clear" w:color="auto" w:fill="FFFFFF"/>
+        </w:rPr>
+        <w:t>.</w:t>
+      </w:r>
     </w:p>
     <w:p>
       <w:pPr>
@@ -3507,6 +3516,15 @@
           <w:shd w:val="clear" w:color="auto" w:fill="FFFFFF"/>
         </w:rPr>
         <w:t>Production-ready: has built-in logging, exception handling and retry mechanisms</w:t>
+      </w:r>
+      <w:r>
+        <w:rPr>
+          <w:rFonts w:asciiTheme="minorHAnsi" w:hAnsiTheme="minorHAnsi" w:cstheme="minorHAnsi"/>
+          <w:color w:val="172B4D"/>
+          <w:spacing w:val="-1"/>
+          <w:shd w:val="clear" w:color="auto" w:fill="FFFFFF"/>
+        </w:rPr>
+        <w:t>.</w:t>
       </w:r>
     </w:p>
     <w:p>
@@ -3549,7 +3567,13 @@
         <w:rPr>
           <w:rFonts w:asciiTheme="minorHAnsi" w:hAnsiTheme="minorHAnsi" w:cstheme="minorHAnsi"/>
         </w:rPr>
-        <w:t>orkflows.</w:t>
+        <w:t>orkflows</w:t>
+      </w:r>
+      <w:r>
+        <w:rPr>
+          <w:rFonts w:asciiTheme="minorHAnsi" w:hAnsiTheme="minorHAnsi" w:cstheme="minorHAnsi"/>
+        </w:rPr>
+        <w:t>.</w:t>
       </w:r>
     </w:p>
     <w:p>
@@ -3575,6 +3599,14 @@
         </w:rPr>
         <w:t>Based on the Document Understanding Framework - Meant to make development, deployment and debugging much easier</w:t>
       </w:r>
+      <w:r>
+        <w:rPr>
+          <w:rFonts w:asciiTheme="minorHAnsi" w:hAnsiTheme="minorHAnsi" w:cstheme="minorHAnsi"/>
+          <w:color w:val="172B4D"/>
+          <w:spacing w:val="-1"/>
+        </w:rPr>
+        <w:t>.</w:t>
+      </w:r>
     </w:p>
     <w:p>
       <w:pPr>
@@ -3597,7 +3629,31 @@
           <w:color w:val="172B4D"/>
           <w:spacing w:val="-1"/>
         </w:rPr>
-        <w:t xml:space="preserve">HART processes will not run as batch jobs. Instead, an individual job should be started for each file to be processed. For this reason, it is much easier to search in Orchestrator for an individual job or to perform debugging. </w:t>
+        <w:t xml:space="preserve">HART processes will not run as batch jobs. Instead, an individual job should be started for each file to be processed. For this reason, it is much easier to search in </w:t>
+      </w:r>
+      <w:r>
+        <w:rPr>
+          <w:rFonts w:asciiTheme="minorHAnsi" w:hAnsiTheme="minorHAnsi" w:cstheme="minorHAnsi"/>
+          <w:color w:val="172B4D"/>
+          <w:spacing w:val="-1"/>
+        </w:rPr>
+        <w:t>the Orchestrator</w:t>
+      </w:r>
+      <w:r>
+        <w:rPr>
+          <w:rFonts w:asciiTheme="minorHAnsi" w:hAnsiTheme="minorHAnsi" w:cstheme="minorHAnsi"/>
+          <w:color w:val="172B4D"/>
+          <w:spacing w:val="-1"/>
+        </w:rPr>
+        <w:t xml:space="preserve"> for an individual job or to perform debugging</w:t>
+      </w:r>
+      <w:r>
+        <w:rPr>
+          <w:rFonts w:asciiTheme="minorHAnsi" w:hAnsiTheme="minorHAnsi" w:cstheme="minorHAnsi"/>
+          <w:color w:val="172B4D"/>
+          <w:spacing w:val="-1"/>
+        </w:rPr>
+        <w:t>.</w:t>
       </w:r>
     </w:p>
     <w:p>
@@ -3802,7 +3858,13 @@
         <w:ind w:left="20" w:firstLine="0"/>
       </w:pPr>
       <w:r>
-        <w:t>All templates are saved in the Data\Templates folder. The selection is based on the exception type and process name.</w:t>
+        <w:t>All templates are saved in the Data\Templates folder. The selection is based on the exception</w:t>
+      </w:r>
+      <w:r>
+        <w:t>/task</w:t>
+      </w:r>
+      <w:r>
+        <w:t xml:space="preserve"> type and process name.</w:t>
       </w:r>
     </w:p>
     <w:p>
@@ -3810,14 +3872,11 @@
         <w:ind w:left="20" w:firstLine="0"/>
       </w:pPr>
       <w:r>
-        <w:rPr>
-          <w:noProof/>
-        </w:rPr>
         <w:drawing>
-          <wp:inline distT="0" distB="0" distL="0" distR="0" wp14:anchorId="0BBA0988" wp14:editId="00829F2D">
-            <wp:extent cx="3852334" cy="524768"/>
-            <wp:effectExtent l="0" t="0" r="0" b="8890"/>
-            <wp:docPr id="862150193" name="Picture 1" descr="Text&#10;&#10;Description automatically generated with medium confidence"/>
+          <wp:inline distT="0" distB="0" distL="0" distR="0" wp14:anchorId="6A01A5E8" wp14:editId="6DC1F513">
+            <wp:extent cx="3986784" cy="938067"/>
+            <wp:effectExtent l="0" t="0" r="0" b="0"/>
+            <wp:docPr id="2100511277" name="Picture 1" descr="A picture containing text, screenshot, font&#10;&#10;Description automatically generated"/>
             <wp:cNvGraphicFramePr>
               <a:graphicFrameLocks xmlns:a="http://schemas.openxmlformats.org/drawingml/2006/main" noChangeAspect="1"/>
             </wp:cNvGraphicFramePr>
@@ -3825,7 +3884,7 @@
               <a:graphicData uri="http://schemas.openxmlformats.org/drawingml/2006/picture">
                 <pic:pic xmlns:pic="http://schemas.openxmlformats.org/drawingml/2006/picture">
                   <pic:nvPicPr>
-                    <pic:cNvPr id="862150193" name="Picture 1" descr="Text&#10;&#10;Description automatically generated with medium confidence"/>
+                    <pic:cNvPr id="2100511277" name="Picture 1" descr="A picture containing text, screenshot, font&#10;&#10;Description automatically generated"/>
                     <pic:cNvPicPr/>
                   </pic:nvPicPr>
                   <pic:blipFill>
@@ -3837,7 +3896,7 @@
                   <pic:spPr>
                     <a:xfrm>
                       <a:off x="0" y="0"/>
-                      <a:ext cx="3895337" cy="530626"/>
+                      <a:ext cx="4002032" cy="941655"/>
                     </a:xfrm>
                     <a:prstGeom prst="rect">
                       <a:avLst/>
@@ -4127,7 +4186,6 @@
       <w:bookmarkStart w:id="16" w:name="_Toc418148423"/>
       <w:bookmarkStart w:id="17" w:name="_Toc1850171908"/>
       <w:r>
-        <w:lastRenderedPageBreak/>
         <w:t>Solution Architecture</w:t>
       </w:r>
       <w:bookmarkEnd w:id="15"/>
@@ -4671,7 +4729,6 @@
       <w:r>
         <w:t xml:space="preserve">Configure the </w:t>
       </w:r>
-      <w:proofErr w:type="spellStart"/>
       <w:r>
         <w:rPr>
           <w:b/>
@@ -4679,7 +4736,6 @@
         </w:rPr>
         <w:t>OrchestratorFolder</w:t>
       </w:r>
-      <w:proofErr w:type="spellEnd"/>
     </w:p>
     <w:p>
       <w:pPr>
@@ -4702,7 +4758,6 @@
       <w:r>
         <w:t xml:space="preserve">the </w:t>
       </w:r>
-      <w:proofErr w:type="spellStart"/>
       <w:r>
         <w:rPr>
           <w:b/>
@@ -4710,7 +4765,6 @@
         </w:rPr>
         <w:t>StorageBucketName</w:t>
       </w:r>
-      <w:proofErr w:type="spellEnd"/>
       <w:r>
         <w:t xml:space="preserve"> under the </w:t>
       </w:r>
@@ -4743,7 +4797,6 @@
       <w:r>
         <w:t xml:space="preserve">Configure the </w:t>
       </w:r>
-      <w:proofErr w:type="spellStart"/>
       <w:r>
         <w:rPr>
           <w:b/>
@@ -4751,7 +4804,6 @@
         </w:rPr>
         <w:t>TaskTitle</w:t>
       </w:r>
-      <w:proofErr w:type="spellEnd"/>
       <w:r>
         <w:t xml:space="preserve">, </w:t>
       </w:r>
@@ -4775,7 +4827,6 @@
       <w:r>
         <w:t xml:space="preserve">, </w:t>
       </w:r>
-      <w:proofErr w:type="spellStart"/>
       <w:r>
         <w:rPr>
           <w:b/>
@@ -4783,58 +4834,46 @@
         </w:rPr>
         <w:t>SolutionDescription</w:t>
       </w:r>
-      <w:proofErr w:type="spellEnd"/>
       <w:r>
         <w:t xml:space="preserve"> and </w:t>
       </w:r>
-      <w:proofErr w:type="spellStart"/>
       <w:r>
         <w:rPr>
           <w:b/>
           <w:bCs/>
         </w:rPr>
-        <w:t>FileName</w:t>
-      </w:r>
-      <w:proofErr w:type="spellEnd"/>
+        <w:t xml:space="preserve">FileName </w:t>
+      </w:r>
+      <w:r>
+        <w:t xml:space="preserve">under the </w:t>
+      </w:r>
       <w:r>
         <w:rPr>
           <w:b/>
           <w:bCs/>
         </w:rPr>
-        <w:t xml:space="preserve"> </w:t>
-      </w:r>
-      <w:r>
-        <w:t xml:space="preserve">under the </w:t>
+        <w:t>Settings</w:t>
+      </w:r>
+      <w:r>
+        <w:t>/</w:t>
       </w:r>
       <w:r>
         <w:rPr>
           <w:b/>
           <w:bCs/>
         </w:rPr>
-        <w:t>Settings</w:t>
-      </w:r>
-      <w:r>
-        <w:t>/</w:t>
+        <w:t>Assets</w:t>
+      </w:r>
+      <w:r>
+        <w:t xml:space="preserve"> sheet. The configuration of the </w:t>
       </w:r>
       <w:r>
         <w:rPr>
           <w:b/>
           <w:bCs/>
         </w:rPr>
-        <w:t>Assets</w:t>
-      </w:r>
-      <w:r>
-        <w:t xml:space="preserve"> sheet. The configuration of the </w:t>
-      </w:r>
-      <w:proofErr w:type="spellStart"/>
-      <w:r>
-        <w:rPr>
-          <w:b/>
-          <w:bCs/>
-        </w:rPr>
         <w:t>TaskCatalog</w:t>
       </w:r>
-      <w:proofErr w:type="spellEnd"/>
       <w:r>
         <w:t xml:space="preserve"> is optional.</w:t>
       </w:r>
@@ -4856,7 +4895,6 @@
       <w:r>
         <w:t xml:space="preserve">the </w:t>
       </w:r>
-      <w:proofErr w:type="spellStart"/>
       <w:r>
         <w:rPr>
           <w:b/>
@@ -4864,7 +4902,6 @@
         </w:rPr>
         <w:t>OrchestratorQueueName</w:t>
       </w:r>
-      <w:proofErr w:type="spellEnd"/>
       <w:r>
         <w:t xml:space="preserve"> if using queues</w:t>
       </w:r>
@@ -4967,17 +5004,8 @@
           <w:b/>
           <w:bCs/>
         </w:rPr>
-        <w:t>\</w:t>
-      </w:r>
-      <w:proofErr w:type="spellStart"/>
-      <w:r>
-        <w:rPr>
-          <w:b/>
-          <w:bCs/>
-        </w:rPr>
-        <w:t>BusinessRuleException_ProcessName.json</w:t>
-      </w:r>
-      <w:proofErr w:type="spellEnd"/>
+        <w:t>\BusinessRuleException_ProcessName.json</w:t>
+      </w:r>
     </w:p>
     <w:p>
       <w:r>
@@ -5019,17 +5047,8 @@
           <w:b/>
           <w:bCs/>
         </w:rPr>
-        <w:t>Templates\</w:t>
-      </w:r>
-      <w:proofErr w:type="spellStart"/>
-      <w:r>
-        <w:rPr>
-          <w:b/>
-          <w:bCs/>
-        </w:rPr>
-        <w:t>SystemException_ProcessName.json</w:t>
-      </w:r>
-      <w:proofErr w:type="spellEnd"/>
+        <w:t>Templates\SystemException_ProcessName.json</w:t>
+      </w:r>
     </w:p>
     <w:p>
       <w:r>
@@ -5071,17 +5090,8 @@
           <w:b/>
           <w:bCs/>
         </w:rPr>
-        <w:t>Templates\</w:t>
-      </w:r>
-      <w:proofErr w:type="spellStart"/>
-      <w:r>
-        <w:rPr>
-          <w:b/>
-          <w:bCs/>
-        </w:rPr>
-        <w:t>Exception_AssignedUsersProcess.json</w:t>
-      </w:r>
-      <w:proofErr w:type="spellEnd"/>
+        <w:t>Templates\Exception_AssignedUsersProcess.json</w:t>
+      </w:r>
     </w:p>
     <w:p>
       <w:r>
@@ -5131,26 +5141,69 @@
         </w:rPr>
         <w:t>Templates\</w:t>
       </w:r>
-      <w:proofErr w:type="spellStart"/>
       <w:r>
         <w:rPr>
           <w:b/>
           <w:bCs/>
         </w:rPr>
-        <w:t>TEO</w:t>
+        <w:t>Categorize</w:t>
       </w:r>
       <w:r>
         <w:rPr>
           <w:b/>
           <w:bCs/>
         </w:rPr>
+        <w:t>D</w:t>
+      </w:r>
+      <w:r>
+        <w:rPr>
+          <w:b/>
+          <w:bCs/>
+        </w:rPr>
+        <w:t>ocument</w:t>
+      </w:r>
+      <w:r>
+        <w:rPr>
+          <w:b/>
+          <w:bCs/>
+        </w:rPr>
+        <w:t>_ProcessName</w:t>
+      </w:r>
+      <w:r>
+        <w:rPr>
+          <w:b/>
+          <w:bCs/>
+        </w:rPr>
         <w:t>.json</w:t>
       </w:r>
-      <w:proofErr w:type="spellEnd"/>
-    </w:p>
-    <w:p>
-      <w:r>
-        <w:t xml:space="preserve">An example of form JSON file for the case where the user that has been assigned to a task should be retrieved.  </w:t>
+    </w:p>
+    <w:p>
+      <w:r>
+        <w:t>An example of form JSON file for the case</w:t>
+      </w:r>
+      <w:r>
+        <w:t xml:space="preserve"> in which RPA rules and the </w:t>
+      </w:r>
+      <w:r>
+        <w:t>classification</w:t>
+      </w:r>
+      <w:r>
+        <w:t xml:space="preserve"> of a document, into a category and subcategory, are being displayed for a reviewer to check. The form output</w:t>
+      </w:r>
+      <w:r>
+        <w:t>s</w:t>
+      </w:r>
+      <w:r>
+        <w:t xml:space="preserve"> are the remarks given by robot</w:t>
+      </w:r>
+      <w:r>
+        <w:t xml:space="preserve"> </w:t>
+      </w:r>
+      <w:r>
+        <w:t>(RPA), together with custom remarks given by the reviewer.</w:t>
+      </w:r>
+      <w:r>
+        <w:t xml:space="preserve">  </w:t>
       </w:r>
     </w:p>
     <w:p>
@@ -5183,31 +5236,13 @@
         </w:rPr>
         <w:t>Data\</w:t>
       </w:r>
-      <w:proofErr w:type="spellStart"/>
       <w:r>
         <w:rPr>
           <w:b/>
           <w:bCs/>
         </w:rPr>
-        <w:t>HttpRequest</w:t>
-      </w:r>
-      <w:proofErr w:type="spellEnd"/>
-      <w:r>
-        <w:rPr>
-          <w:b/>
-          <w:bCs/>
-        </w:rPr>
-        <w:t>\</w:t>
-      </w:r>
-      <w:proofErr w:type="spellStart"/>
-      <w:r>
-        <w:rPr>
-          <w:b/>
-          <w:bCs/>
-        </w:rPr>
-        <w:t>Asset.json</w:t>
-      </w:r>
-      <w:proofErr w:type="spellEnd"/>
+        <w:t>HttpRequest\Asset.json</w:t>
+      </w:r>
     </w:p>
     <w:p>
       <w:r>
@@ -5257,62 +5292,45 @@
         </w:rPr>
         <w:t xml:space="preserve"> </w:t>
       </w:r>
-      <w:proofErr w:type="spellStart"/>
       <w:r>
         <w:rPr>
           <w:b/>
           <w:bCs/>
         </w:rPr>
-        <w:t>HttpRequest</w:t>
-      </w:r>
-      <w:proofErr w:type="spellEnd"/>
-      <w:r>
+        <w:t>HttpRequest \StorageBucket.json</w:t>
+      </w:r>
+    </w:p>
+    <w:p>
+      <w:r>
+        <w:t>Payload for storage bucket generation in Orchestrator</w:t>
+      </w:r>
+      <w:r>
+        <w:t xml:space="preserve"> </w:t>
+      </w:r>
+      <w:r>
+        <w:t>(</w:t>
+      </w:r>
+      <w:r>
+        <w:t>t</w:t>
+      </w:r>
+      <w:r>
+        <w:t>he payload is used as parameter in the Http Request activity)</w:t>
+      </w:r>
+    </w:p>
+    <w:p>
+      <w:pPr>
+        <w:pStyle w:val="Heading3"/>
+        <w:ind w:left="0"/>
         <w:rPr>
           <w:b/>
           <w:bCs/>
         </w:rPr>
-        <w:t xml:space="preserve"> \</w:t>
-      </w:r>
-      <w:proofErr w:type="spellStart"/>
-      <w:r>
-        <w:rPr>
-          <w:b/>
-          <w:bCs/>
-        </w:rPr>
-        <w:t>StorageBucket.json</w:t>
-      </w:r>
-      <w:proofErr w:type="spellEnd"/>
-    </w:p>
-    <w:p>
-      <w:r>
-        <w:t>Payload for storage bucket generation in Orchestrator</w:t>
-      </w:r>
-      <w:r>
-        <w:t xml:space="preserve"> </w:t>
-      </w:r>
-      <w:r>
-        <w:t>(</w:t>
-      </w:r>
-      <w:r>
-        <w:t>t</w:t>
-      </w:r>
-      <w:r>
-        <w:t>he payload is used as parameter in the Http Request activity)</w:t>
-      </w:r>
-    </w:p>
-    <w:p>
-      <w:pPr>
-        <w:pStyle w:val="Heading3"/>
-        <w:ind w:left="0"/>
-        <w:rPr>
-          <w:b/>
-          <w:bCs/>
-        </w:rPr>
       </w:pPr>
       <w:r>
         <w:rPr>
           <w:rFonts w:ascii="Segoe UI Emoji" w:eastAsia="Segoe UI Emoji" w:hAnsi="Segoe UI Emoji" w:cs="Segoe UI Emoji"/>
         </w:rPr>
+        <w:lastRenderedPageBreak/>
         <w:t>📄</w:t>
       </w:r>
       <w:r>
@@ -5337,31 +5355,13 @@
         </w:rPr>
         <w:t xml:space="preserve"> </w:t>
       </w:r>
-      <w:proofErr w:type="spellStart"/>
       <w:r>
         <w:rPr>
           <w:b/>
           <w:bCs/>
         </w:rPr>
-        <w:t>HttpRequest</w:t>
-      </w:r>
-      <w:proofErr w:type="spellEnd"/>
-      <w:r>
-        <w:rPr>
-          <w:b/>
-          <w:bCs/>
-        </w:rPr>
-        <w:t xml:space="preserve"> \</w:t>
-      </w:r>
-      <w:proofErr w:type="spellStart"/>
-      <w:r>
-        <w:rPr>
-          <w:b/>
-          <w:bCs/>
-        </w:rPr>
-        <w:t>TaskCatalog.json</w:t>
-      </w:r>
-      <w:proofErr w:type="spellEnd"/>
+        <w:t>HttpRequest \TaskCatalog.json</w:t>
+      </w:r>
     </w:p>
     <w:p>
       <w:r>
@@ -5373,14 +5373,6 @@
       <w:r>
         <w:t>he payload is used as parameter in the Http Request activity)</w:t>
       </w:r>
-    </w:p>
-    <w:p/>
-    <w:p>
-      <w:pPr>
-        <w:rPr>
-          <w:color w:val="000000" w:themeColor="text1"/>
-        </w:rPr>
-      </w:pPr>
     </w:p>
     <w:p>
       <w:pPr>
@@ -5407,7 +5399,6 @@
         </w:rPr>
         <w:t xml:space="preserve"> </w:t>
       </w:r>
-      <w:proofErr w:type="spellStart"/>
       <w:r>
         <w:rPr>
           <w:b/>
@@ -5425,7 +5416,6 @@
       <w:bookmarkEnd w:id="37"/>
       <w:bookmarkEnd w:id="38"/>
       <w:bookmarkEnd w:id="39"/>
-      <w:proofErr w:type="spellEnd"/>
     </w:p>
     <w:p>
       <w:r>
@@ -5457,14 +5447,12 @@
           <w:numId w:val="36"/>
         </w:numPr>
       </w:pPr>
-      <w:proofErr w:type="spellStart"/>
       <w:r>
         <w:t>in_</w:t>
       </w:r>
       <w:r>
         <w:t>Template</w:t>
       </w:r>
-      <w:proofErr w:type="spellEnd"/>
       <w:r>
         <w:t xml:space="preserve"> (default </w:t>
       </w:r>
@@ -5493,13 +5481,8 @@
           <w:numId w:val="36"/>
         </w:numPr>
       </w:pPr>
-      <w:proofErr w:type="spellStart"/>
-      <w:r>
-        <w:t>in_UseQueue</w:t>
-      </w:r>
-      <w:proofErr w:type="spellEnd"/>
-      <w:r>
-        <w:t xml:space="preserve"> (default </w:t>
+      <w:r>
+        <w:t xml:space="preserve">in_UseQueue (default </w:t>
       </w:r>
       <w:r>
         <w:rPr>
@@ -5512,15 +5495,7 @@
         <w:t>):</w:t>
       </w:r>
       <w:r>
-        <w:t xml:space="preserve"> specifies whether Orchestrator queues are used. If set to True, the value of the </w:t>
-      </w:r>
-      <w:proofErr w:type="spellStart"/>
-      <w:r>
-        <w:t>in_TargetFile</w:t>
-      </w:r>
-      <w:proofErr w:type="spellEnd"/>
-      <w:r>
-        <w:t xml:space="preserve"> argument is ignored and the file to be processed is fetched from the Transaction Item.</w:t>
+        <w:t xml:space="preserve"> specifies whether Orchestrator queues are used. If set to True, the value of the in_TargetFile argument is ignored and the file to be processed is fetched from the Transaction Item.</w:t>
       </w:r>
     </w:p>
     <w:p>
@@ -5545,7 +5520,6 @@
         </w:rPr>
         <w:t xml:space="preserve"> </w:t>
       </w:r>
-      <w:proofErr w:type="spellStart"/>
       <w:r>
         <w:rPr>
           <w:b/>
@@ -5560,19 +5534,10 @@
         </w:rPr>
         <w:t>.xaml</w:t>
       </w:r>
-      <w:proofErr w:type="spellEnd"/>
-    </w:p>
-    <w:p>
-      <w:r>
-        <w:t xml:space="preserve">Workflow should be executed before </w:t>
-      </w:r>
-      <w:proofErr w:type="spellStart"/>
-      <w:r>
-        <w:t>Main.xaml</w:t>
-      </w:r>
-      <w:proofErr w:type="spellEnd"/>
-      <w:r>
-        <w:t>.</w:t>
+    </w:p>
+    <w:p>
+      <w:r>
+        <w:t>Workflow should be executed before Main.xaml.</w:t>
       </w:r>
     </w:p>
     <w:p>
@@ -5599,14 +5564,12 @@
           <w:numId w:val="36"/>
         </w:numPr>
       </w:pPr>
-      <w:proofErr w:type="spellStart"/>
       <w:r>
         <w:t>in_</w:t>
       </w:r>
       <w:r>
         <w:t>ConfigFile</w:t>
       </w:r>
-      <w:proofErr w:type="spellEnd"/>
       <w:r>
         <w:t xml:space="preserve"> (default </w:t>
       </w:r>
@@ -5635,14 +5598,12 @@
           <w:numId w:val="36"/>
         </w:numPr>
       </w:pPr>
-      <w:proofErr w:type="spellStart"/>
       <w:r>
         <w:t>in_</w:t>
       </w:r>
       <w:r>
         <w:t>ConfigSheets</w:t>
       </w:r>
-      <w:proofErr w:type="spellEnd"/>
       <w:r>
         <w:t xml:space="preserve"> (default </w:t>
       </w:r>
@@ -5767,8 +5728,6 @@
         <w:t>No custom code was added here for the purpose of creating the example implementation.</w:t>
       </w:r>
     </w:p>
-    <w:p/>
-    <w:p/>
     <w:p>
       <w:pPr>
         <w:pStyle w:val="Heading3"/>
@@ -5784,6 +5743,7 @@
         <w:rPr>
           <w:rFonts w:ascii="Segoe UI Emoji" w:eastAsia="Segoe UI Emoji" w:hAnsi="Segoe UI Emoji" w:cs="Segoe UI Emoji"/>
         </w:rPr>
+        <w:lastRenderedPageBreak/>
         <w:t>📄</w:t>
       </w:r>
       <w:r>
@@ -5825,7 +5785,6 @@
       <w:r>
         <w:t xml:space="preserve">The target file to be processed is expected to be found under the </w:t>
       </w:r>
-      <w:proofErr w:type="spellStart"/>
       <w:r>
         <w:rPr>
           <w:b/>
@@ -5833,11 +5792,9 @@
         </w:rPr>
         <w:t>TargetFile</w:t>
       </w:r>
-      <w:proofErr w:type="spellEnd"/>
       <w:r>
         <w:t xml:space="preserve"> key of the Transaction Item’s </w:t>
       </w:r>
-      <w:proofErr w:type="spellStart"/>
       <w:r>
         <w:rPr>
           <w:b/>
@@ -5845,7 +5802,6 @@
         </w:rPr>
         <w:t>SpecificContent</w:t>
       </w:r>
-      <w:proofErr w:type="spellEnd"/>
       <w:r>
         <w:t>.</w:t>
       </w:r>
@@ -5854,7 +5810,6 @@
       <w:r>
         <w:t xml:space="preserve">Also loads all the Transaction Item's </w:t>
       </w:r>
-      <w:proofErr w:type="spellStart"/>
       <w:r>
         <w:rPr>
           <w:b/>
@@ -5862,7 +5817,6 @@
         </w:rPr>
         <w:t>SpecificContent</w:t>
       </w:r>
-      <w:proofErr w:type="spellEnd"/>
       <w:r>
         <w:t xml:space="preserve"> into the Config dictionary for ease of use.</w:t>
       </w:r>
@@ -6110,20 +6064,11 @@
           <w:b/>
           <w:bCs/>
         </w:rPr>
-        <w:t xml:space="preserve"> Framework\</w:t>
-      </w:r>
-      <w:proofErr w:type="spellStart"/>
-      <w:r>
-        <w:rPr>
-          <w:b/>
-          <w:bCs/>
-        </w:rPr>
-        <w:t>ERR_AbortProcess.xaml</w:t>
+        <w:t xml:space="preserve"> Framework\ERR_AbortProcess.xaml</w:t>
       </w:r>
       <w:bookmarkEnd w:id="58"/>
       <w:bookmarkEnd w:id="59"/>
       <w:bookmarkEnd w:id="60"/>
-      <w:proofErr w:type="spellEnd"/>
     </w:p>
     <w:p>
       <w:r>
@@ -6154,25 +6099,8 @@
           <w:b/>
           <w:bCs/>
         </w:rPr>
-        <w:t>Framework\</w:t>
-      </w:r>
-      <w:proofErr w:type="spellStart"/>
-      <w:r>
-        <w:rPr>
-          <w:b/>
-          <w:bCs/>
-        </w:rPr>
-        <w:t>ReusableWorkflows</w:t>
-      </w:r>
-      <w:proofErr w:type="spellEnd"/>
-      <w:r>
-        <w:rPr>
-          <w:b/>
-          <w:bCs/>
-        </w:rPr>
-        <w:t>\</w:t>
-      </w:r>
-      <w:proofErr w:type="spellStart"/>
+        <w:t>Framework\ReusableWorkflows\</w:t>
+      </w:r>
       <w:r>
         <w:rPr>
           <w:b/>
@@ -6190,7 +6118,6 @@
       <w:bookmarkEnd w:id="61"/>
       <w:bookmarkEnd w:id="62"/>
       <w:bookmarkEnd w:id="63"/>
-      <w:proofErr w:type="spellEnd"/>
     </w:p>
     <w:p>
       <w:r>
@@ -6229,31 +6156,7 @@
           <w:b/>
           <w:bCs/>
         </w:rPr>
-        <w:t>Framework\</w:t>
-      </w:r>
-      <w:proofErr w:type="spellStart"/>
-      <w:r>
-        <w:rPr>
-          <w:b/>
-          <w:bCs/>
-        </w:rPr>
-        <w:t>ReusableWorkflows</w:t>
-      </w:r>
-      <w:proofErr w:type="spellEnd"/>
-      <w:r>
-        <w:rPr>
-          <w:b/>
-          <w:bCs/>
-        </w:rPr>
-        <w:t>\</w:t>
-      </w:r>
-      <w:proofErr w:type="spellStart"/>
-      <w:r>
-        <w:rPr>
-          <w:b/>
-          <w:bCs/>
-        </w:rPr>
-        <w:t>Ge</w:t>
+        <w:t>Framework\ReusableWorkflows\Ge</w:t>
       </w:r>
       <w:r>
         <w:rPr>
@@ -6272,7 +6175,6 @@
       <w:bookmarkEnd w:id="64"/>
       <w:bookmarkEnd w:id="65"/>
       <w:bookmarkEnd w:id="66"/>
-      <w:proofErr w:type="spellEnd"/>
     </w:p>
     <w:p>
       <w:bookmarkStart w:id="67" w:name="_Toc694854523"/>
@@ -6294,7 +6196,6 @@
         <w:rPr>
           <w:rFonts w:ascii="Segoe UI Emoji" w:eastAsia="Segoe UI Emoji" w:hAnsi="Segoe UI Emoji" w:cs="Segoe UI Emoji"/>
         </w:rPr>
-        <w:lastRenderedPageBreak/>
         <w:t>📄</w:t>
       </w:r>
       <w:r>
@@ -6309,25 +6210,8 @@
           <w:b/>
           <w:bCs/>
         </w:rPr>
-        <w:t>Framework\</w:t>
-      </w:r>
-      <w:proofErr w:type="spellStart"/>
-      <w:r>
-        <w:rPr>
-          <w:b/>
-          <w:bCs/>
-        </w:rPr>
-        <w:t>ReusableWorkflows</w:t>
-      </w:r>
-      <w:proofErr w:type="spellEnd"/>
-      <w:r>
-        <w:rPr>
-          <w:b/>
-          <w:bCs/>
-        </w:rPr>
-        <w:t>\</w:t>
-      </w:r>
-      <w:proofErr w:type="spellStart"/>
+        <w:t>Framework\ReusableWorkflows\</w:t>
+      </w:r>
       <w:r>
         <w:rPr>
           <w:b/>
@@ -6345,7 +6229,6 @@
       <w:bookmarkEnd w:id="67"/>
       <w:bookmarkEnd w:id="68"/>
       <w:bookmarkEnd w:id="69"/>
-      <w:proofErr w:type="spellEnd"/>
     </w:p>
     <w:p>
       <w:r>
@@ -6373,6 +6256,7 @@
         <w:rPr>
           <w:rFonts w:ascii="Segoe UI Emoji" w:eastAsia="Segoe UI Emoji" w:hAnsi="Segoe UI Emoji" w:cs="Segoe UI Emoji"/>
         </w:rPr>
+        <w:lastRenderedPageBreak/>
         <w:t>📄</w:t>
       </w:r>
       <w:r>
@@ -6387,25 +6271,8 @@
           <w:b/>
           <w:bCs/>
         </w:rPr>
-        <w:t>Framework\</w:t>
-      </w:r>
-      <w:proofErr w:type="spellStart"/>
-      <w:r>
-        <w:rPr>
-          <w:b/>
-          <w:bCs/>
-        </w:rPr>
-        <w:t>ReusableWorkflows</w:t>
-      </w:r>
-      <w:proofErr w:type="spellEnd"/>
-      <w:r>
-        <w:rPr>
-          <w:b/>
-          <w:bCs/>
-        </w:rPr>
-        <w:t>\</w:t>
-      </w:r>
-      <w:proofErr w:type="spellStart"/>
+        <w:t>Framework\ReusableWorkflows\</w:t>
+      </w:r>
       <w:r>
         <w:rPr>
           <w:b/>
@@ -6423,7 +6290,6 @@
       <w:bookmarkEnd w:id="70"/>
       <w:bookmarkEnd w:id="71"/>
       <w:bookmarkEnd w:id="72"/>
-      <w:proofErr w:type="spellEnd"/>
     </w:p>
     <w:p>
       <w:r>
@@ -6459,36 +6325,11 @@
           <w:b/>
           <w:bCs/>
         </w:rPr>
-        <w:t>Framework\</w:t>
-      </w:r>
-      <w:proofErr w:type="spellStart"/>
-      <w:r>
-        <w:rPr>
-          <w:b/>
-          <w:bCs/>
-        </w:rPr>
-        <w:t>ReusableWorkflows</w:t>
-      </w:r>
-      <w:proofErr w:type="spellEnd"/>
-      <w:r>
-        <w:rPr>
-          <w:b/>
-          <w:bCs/>
-        </w:rPr>
-        <w:t>\</w:t>
-      </w:r>
-      <w:proofErr w:type="spellStart"/>
-      <w:r>
-        <w:rPr>
-          <w:b/>
-          <w:bCs/>
-        </w:rPr>
-        <w:t>SetTransactionStatus.xaml</w:t>
+        <w:t>Framework\ReusableWorkflows\SetTransactionStatus.xaml</w:t>
       </w:r>
       <w:bookmarkEnd w:id="73"/>
       <w:bookmarkEnd w:id="74"/>
       <w:bookmarkEnd w:id="75"/>
-      <w:proofErr w:type="spellEnd"/>
     </w:p>
     <w:p>
       <w:r>
@@ -6756,7 +6597,6 @@
       <w:r>
         <w:t xml:space="preserve">onfigure the </w:t>
       </w:r>
-      <w:proofErr w:type="spellStart"/>
       <w:r>
         <w:rPr>
           <w:b/>
@@ -6764,7 +6604,6 @@
         </w:rPr>
         <w:t>StorageBucketName</w:t>
       </w:r>
-      <w:proofErr w:type="spellEnd"/>
       <w:r>
         <w:t xml:space="preserve"> under the </w:t>
       </w:r>
@@ -6776,7 +6615,10 @@
         <w:t>Settings</w:t>
       </w:r>
       <w:r>
-        <w:t xml:space="preserve"> sheet,</w:t>
+        <w:t xml:space="preserve"> sheet</w:t>
+      </w:r>
+      <w:r>
+        <w:t>.</w:t>
       </w:r>
     </w:p>
     <w:p>
@@ -6797,7 +6639,6 @@
       <w:r>
         <w:t xml:space="preserve">onfigure the </w:t>
       </w:r>
-      <w:proofErr w:type="spellStart"/>
       <w:r>
         <w:rPr>
           <w:b/>
@@ -6812,7 +6653,6 @@
         </w:rPr>
         <w:t>QueueName</w:t>
       </w:r>
-      <w:proofErr w:type="spellEnd"/>
       <w:r>
         <w:t>.</w:t>
       </w:r>
@@ -16369,29 +16209,6 @@
 </file>
 
 <file path=customXml/item1.xml><?xml version="1.0" encoding="utf-8"?>
-<p:properties xmlns:p="http://schemas.microsoft.com/office/2006/metadata/properties" xmlns:xsi="http://www.w3.org/2001/XMLSchema-instance" xmlns:pc="http://schemas.microsoft.com/office/infopath/2007/PartnerControls">
-  <documentManagement>
-    <Owner xmlns="5756a67b-a28b-4cf5-88e6-2b4468392c6e">
-      <UserInfo>
-        <DisplayName/>
-        <AccountId xsi:nil="true"/>
-        <AccountType/>
-      </UserInfo>
-    </Owner>
-  </documentManagement>
-</p:properties>
-</file>
-
-<file path=customXml/item2.xml><?xml version="1.0" encoding="utf-8"?>
-<?mso-contentType ?>
-<FormTemplates xmlns="http://schemas.microsoft.com/sharepoint/v3/contenttype/forms">
-  <Display>DocumentLibraryForm</Display>
-  <Edit>DocumentLibraryForm</Edit>
-  <New>DocumentLibraryForm</New>
-</FormTemplates>
-</file>
-
-<file path=customXml/item3.xml><?xml version="1.0" encoding="utf-8"?>
 <ct:contentTypeSchema xmlns:ct="http://schemas.microsoft.com/office/2006/metadata/contentType" xmlns:ma="http://schemas.microsoft.com/office/2006/metadata/properties/metaAttributes" ct:_="" ma:_="" ma:contentTypeName="Document" ma:contentTypeID="0x010100DB0EACA04781F346B2F5F63A17864137" ma:contentTypeVersion="13" ma:contentTypeDescription="Create a new document." ma:contentTypeScope="" ma:versionID="e5aef4629ca33d37ff6e484d056763f9">
   <xsd:schema xmlns:xsd="http://www.w3.org/2001/XMLSchema" xmlns:xs="http://www.w3.org/2001/XMLSchema" xmlns:p="http://schemas.microsoft.com/office/2006/metadata/properties" xmlns:ns2="5756a67b-a28b-4cf5-88e6-2b4468392c6e" xmlns:ns3="2ace790c-9bff-4836-93d2-c906c881a70a" targetNamespace="http://schemas.microsoft.com/office/2006/metadata/properties" ma:root="true" ma:fieldsID="620f8e5f352eae1ea307eaf99f49e3ea" ns2:_="" ns3:_="">
     <xsd:import namespace="5756a67b-a28b-4cf5-88e6-2b4468392c6e"/>
@@ -16628,29 +16445,34 @@
 </ct:contentTypeSchema>
 </file>
 
-<file path=customXml/item4.xml><?xml version="1.0" encoding="utf-8"?>
+<file path=customXml/item2.xml><?xml version="1.0" encoding="utf-8"?>
 <b:Sources xmlns:b="http://schemas.openxmlformats.org/officeDocument/2006/bibliography" xmlns="http://schemas.openxmlformats.org/officeDocument/2006/bibliography" SelectedStyle="\APASixthEditionOfficeOnline.xsl" StyleName="APA" Version="6"/>
 </file>
 
-<file path=customXml/itemProps1.xml><?xml version="1.0" encoding="utf-8"?>
-<ds:datastoreItem xmlns:ds="http://schemas.openxmlformats.org/officeDocument/2006/customXml" ds:itemID="{3FBA305E-F0D4-40D8-B074-1F0CEA5A45EE}">
-  <ds:schemaRefs>
-    <ds:schemaRef ds:uri="http://schemas.microsoft.com/office/2006/metadata/properties"/>
-    <ds:schemaRef ds:uri="http://schemas.microsoft.com/office/infopath/2007/PartnerControls"/>
-    <ds:schemaRef ds:uri="5756a67b-a28b-4cf5-88e6-2b4468392c6e"/>
-  </ds:schemaRefs>
-</ds:datastoreItem>
+<file path=customXml/item3.xml><?xml version="1.0" encoding="utf-8"?>
+<p:properties xmlns:p="http://schemas.microsoft.com/office/2006/metadata/properties" xmlns:xsi="http://www.w3.org/2001/XMLSchema-instance" xmlns:pc="http://schemas.microsoft.com/office/infopath/2007/PartnerControls">
+  <documentManagement>
+    <Owner xmlns="5756a67b-a28b-4cf5-88e6-2b4468392c6e">
+      <UserInfo>
+        <DisplayName/>
+        <AccountId xsi:nil="true"/>
+        <AccountType/>
+      </UserInfo>
+    </Owner>
+  </documentManagement>
+</p:properties>
 </file>
 
-<file path=customXml/itemProps2.xml><?xml version="1.0" encoding="utf-8"?>
-<ds:datastoreItem xmlns:ds="http://schemas.openxmlformats.org/officeDocument/2006/customXml" ds:itemID="{B7E01A59-331B-405E-8706-B09243F26C74}">
-  <ds:schemaRefs>
-    <ds:schemaRef ds:uri="http://schemas.microsoft.com/sharepoint/v3/contenttype/forms"/>
-  </ds:schemaRefs>
-</ds:datastoreItem>
+<file path=customXml/item4.xml><?xml version="1.0" encoding="utf-8"?>
+<?mso-contentType ?>
+<FormTemplates xmlns="http://schemas.microsoft.com/sharepoint/v3/contenttype/forms">
+  <Display>DocumentLibraryForm</Display>
+  <Edit>DocumentLibraryForm</Edit>
+  <New>DocumentLibraryForm</New>
+</FormTemplates>
 </file>
 
-<file path=customXml/itemProps3.xml><?xml version="1.0" encoding="utf-8"?>
+<file path=customXml/itemProps1.xml><?xml version="1.0" encoding="utf-8"?>
 <ds:datastoreItem xmlns:ds="http://schemas.openxmlformats.org/officeDocument/2006/customXml" ds:itemID="{03287322-4734-4C3D-B448-725B8C8B82C7}">
   <ds:schemaRefs>
     <ds:schemaRef ds:uri="http://schemas.microsoft.com/office/2006/metadata/contentType"/>
@@ -16669,10 +16491,28 @@
 </ds:datastoreItem>
 </file>
 
-<file path=customXml/itemProps4.xml><?xml version="1.0" encoding="utf-8"?>
+<file path=customXml/itemProps2.xml><?xml version="1.0" encoding="utf-8"?>
 <ds:datastoreItem xmlns:ds="http://schemas.openxmlformats.org/officeDocument/2006/customXml" ds:itemID="{7E32D6B0-649C-43B7-ACF9-C4FF9AAE683E}">
   <ds:schemaRefs>
     <ds:schemaRef ds:uri="http://schemas.openxmlformats.org/officeDocument/2006/bibliography"/>
   </ds:schemaRefs>
 </ds:datastoreItem>
+</file>
+
+<file path=customXml/itemProps3.xml><?xml version="1.0" encoding="utf-8"?>
+<ds:datastoreItem xmlns:ds="http://schemas.openxmlformats.org/officeDocument/2006/customXml" ds:itemID="{3FBA305E-F0D4-40D8-B074-1F0CEA5A45EE}">
+  <ds:schemaRefs>
+    <ds:schemaRef ds:uri="http://schemas.microsoft.com/office/2006/metadata/properties"/>
+    <ds:schemaRef ds:uri="http://schemas.microsoft.com/office/infopath/2007/PartnerControls"/>
+    <ds:schemaRef ds:uri="5756a67b-a28b-4cf5-88e6-2b4468392c6e"/>
+  </ds:schemaRefs>
+</ds:datastoreItem>
+</file>
+
+<file path=customXml/itemProps4.xml><?xml version="1.0" encoding="utf-8"?>
+<ds:datastoreItem xmlns:ds="http://schemas.openxmlformats.org/officeDocument/2006/customXml" ds:itemID="{B7E01A59-331B-405E-8706-B09243F26C74}">
+  <ds:schemaRefs>
+    <ds:schemaRef ds:uri="http://schemas.microsoft.com/sharepoint/v3/contenttype/forms"/>
+  </ds:schemaRefs>
+</ds:datastoreItem>
 </file>
</xml_diff>

<commit_message>
Modified diagrams from the user guide
</commit_message>
<xml_diff>
--- a/HumanAssistedResolutionTemplate/contentFiles/any/any/pt0/VisualBasic/User Guide/Human Assisted Resolution Process - User Guide.docx
+++ b/HumanAssistedResolutionTemplate/contentFiles/any/any/pt0/VisualBasic/User Guide/Human Assisted Resolution Process - User Guide.docx
@@ -3567,7 +3567,27 @@
           <w:spacing w:val="-1"/>
           <w:shd w:val="clear" w:color="auto" w:fill="FFFFFF"/>
         </w:rPr>
-        <w:t>When a workflow step stops running, regardless of the reason, it should be recovered from its error condition. Some projects may have as requirement the manual error handling or any human intervention, therefore, Action Center tasks, corresponding to each type of error, need to be created.  To have an optimized and scalable version of this, it would be more suitable to have a separate error handling/human intervention framework.</w:t>
+        <w:t xml:space="preserve">When a </w:t>
+      </w:r>
+      <w:proofErr w:type="gramStart"/>
+      <w:r>
+        <w:rPr>
+          <w:rFonts w:asciiTheme="minorHAnsi" w:hAnsiTheme="minorHAnsi" w:cstheme="minorHAnsi"/>
+          <w:color w:val="172B4D"/>
+          <w:spacing w:val="-1"/>
+          <w:shd w:val="clear" w:color="auto" w:fill="FFFFFF"/>
+        </w:rPr>
+        <w:t>workflow step stops</w:t>
+      </w:r>
+      <w:proofErr w:type="gramEnd"/>
+      <w:r>
+        <w:rPr>
+          <w:rFonts w:asciiTheme="minorHAnsi" w:hAnsiTheme="minorHAnsi" w:cstheme="minorHAnsi"/>
+          <w:color w:val="172B4D"/>
+          <w:spacing w:val="-1"/>
+          <w:shd w:val="clear" w:color="auto" w:fill="FFFFFF"/>
+        </w:rPr>
+        <w:t xml:space="preserve"> running, regardless of the reason, it should be recovered from its error condition. Some projects may have as requirement the manual error handling or any human intervention, therefore, Action Center tasks, corresponding to each type of error, need to be created.  To have an optimized and scalable version of this, it would be more suitable to have a separate error handling/human intervention framework.</w:t>
       </w:r>
     </w:p>
     <w:p>
@@ -3875,7 +3895,15 @@
         <w:t xml:space="preserve">Generic </w:t>
       </w:r>
       <w:r>
-        <w:t>Human In The Loop</w:t>
+        <w:t xml:space="preserve">Human </w:t>
+      </w:r>
+      <w:proofErr w:type="gramStart"/>
+      <w:r>
+        <w:t>In</w:t>
+      </w:r>
+      <w:proofErr w:type="gramEnd"/>
+      <w:r>
+        <w:t xml:space="preserve"> The Loop</w:t>
       </w:r>
       <w:r>
         <w:t xml:space="preserve"> Flow</w:t>
@@ -3895,6 +3923,27 @@
     <w:p>
       <w:pPr>
         <w:rPr>
+          <w:b/>
+          <w:bCs/>
+          <w:color w:val="000000" w:themeColor="text1"/>
+          <w:sz w:val="52"/>
+          <w:szCs w:val="52"/>
+        </w:rPr>
+      </w:pPr>
+      <w:r>
+        <w:rPr>
+          <w:b/>
+          <w:bCs/>
+          <w:color w:val="000000" w:themeColor="text1"/>
+          <w:sz w:val="52"/>
+          <w:szCs w:val="52"/>
+        </w:rPr>
+        <w:t>Processing flow for each case</w:t>
+      </w:r>
+    </w:p>
+    <w:p>
+      <w:pPr>
+        <w:rPr>
           <w:color w:val="000000" w:themeColor="text1"/>
           <w:szCs w:val="24"/>
         </w:rPr>
@@ -3909,10 +3958,10 @@
           <w:noProof/>
         </w:rPr>
         <w:drawing>
-          <wp:inline distT="0" distB="0" distL="0" distR="0" wp14:anchorId="3CF09B8F" wp14:editId="607EDC96">
-            <wp:extent cx="6177280" cy="1578946"/>
-            <wp:effectExtent l="0" t="0" r="0" b="2540"/>
-            <wp:docPr id="927363247" name="Picture 1" descr="Diagram&#10;&#10;Description automatically generated"/>
+          <wp:inline distT="0" distB="0" distL="0" distR="0" wp14:anchorId="467458AC" wp14:editId="2E1AFF2B">
+            <wp:extent cx="8649970" cy="907415"/>
+            <wp:effectExtent l="0" t="0" r="0" b="6985"/>
+            <wp:docPr id="182767137" name="Picture 1"/>
             <wp:cNvGraphicFramePr>
               <a:graphicFrameLocks xmlns:a="http://schemas.openxmlformats.org/drawingml/2006/main" noChangeAspect="1"/>
             </wp:cNvGraphicFramePr>
@@ -3920,23 +3969,36 @@
               <a:graphicData uri="http://schemas.openxmlformats.org/drawingml/2006/picture">
                 <pic:pic xmlns:pic="http://schemas.openxmlformats.org/drawingml/2006/picture">
                   <pic:nvPicPr>
-                    <pic:cNvPr id="927363247" name="Picture 1" descr="Diagram&#10;&#10;Description automatically generated"/>
-                    <pic:cNvPicPr/>
+                    <pic:cNvPr id="0" name="Picture 1"/>
+                    <pic:cNvPicPr>
+                      <a:picLocks noChangeAspect="1" noChangeArrowheads="1"/>
+                    </pic:cNvPicPr>
                   </pic:nvPicPr>
                   <pic:blipFill>
-                    <a:blip r:embed="rId33"/>
+                    <a:blip r:embed="rId33" cstate="print">
+                      <a:extLst>
+                        <a:ext uri="{28A0092B-C50C-407E-A947-70E740481C1C}">
+                          <a14:useLocalDpi xmlns:a14="http://schemas.microsoft.com/office/drawing/2010/main" val="0"/>
+                        </a:ext>
+                      </a:extLst>
+                    </a:blip>
+                    <a:srcRect/>
                     <a:stretch>
                       <a:fillRect/>
                     </a:stretch>
                   </pic:blipFill>
-                  <pic:spPr>
+                  <pic:spPr bwMode="auto">
                     <a:xfrm>
                       <a:off x="0" y="0"/>
-                      <a:ext cx="6209970" cy="1587302"/>
+                      <a:ext cx="8649970" cy="907415"/>
                     </a:xfrm>
                     <a:prstGeom prst="rect">
                       <a:avLst/>
                     </a:prstGeom>
+                    <a:noFill/>
+                    <a:ln>
+                      <a:noFill/>
+                    </a:ln>
                   </pic:spPr>
                 </pic:pic>
               </a:graphicData>
@@ -4172,7 +4234,25 @@
           <w:i w:val="0"/>
           <w:iCs w:val="0"/>
         </w:rPr>
-        <w:t>Human In the Loop</w:t>
+        <w:t xml:space="preserve">Human </w:t>
+      </w:r>
+      <w:proofErr w:type="gramStart"/>
+      <w:r>
+        <w:rPr>
+          <w:rStyle w:val="IntenseEmphasis"/>
+          <w:i w:val="0"/>
+          <w:iCs w:val="0"/>
+        </w:rPr>
+        <w:t>In</w:t>
+      </w:r>
+      <w:proofErr w:type="gramEnd"/>
+      <w:r>
+        <w:rPr>
+          <w:rStyle w:val="IntenseEmphasis"/>
+          <w:i w:val="0"/>
+          <w:iCs w:val="0"/>
+        </w:rPr>
+        <w:t xml:space="preserve"> the Loop</w:t>
       </w:r>
     </w:p>
     <w:p>
@@ -4236,7 +4316,23 @@
         <w:ind w:left="20" w:firstLine="0"/>
       </w:pPr>
       <w:r>
-        <w:t>Processing the Action Center input of the human operator, in case there is any. (E.g. Performing an Orchestrator HTTP request in order to get the assigned task user)</w:t>
+        <w:t xml:space="preserve">Processing the Action Center input of the human </w:t>
+      </w:r>
+      <w:proofErr w:type="gramStart"/>
+      <w:r>
+        <w:t>operator, in case</w:t>
+      </w:r>
+      <w:proofErr w:type="gramEnd"/>
+      <w:r>
+        <w:t xml:space="preserve"> there is any. (</w:t>
+      </w:r>
+      <w:proofErr w:type="gramStart"/>
+      <w:r>
+        <w:t>E.g.</w:t>
+      </w:r>
+      <w:proofErr w:type="gramEnd"/>
+      <w:r>
+        <w:t xml:space="preserve"> Performing an Orchestrator HTTP request in order to get the assigned task user)</w:t>
       </w:r>
     </w:p>
     <w:p>
@@ -4523,18 +4619,10 @@
           <w:szCs w:val="24"/>
         </w:rPr>
         <w:drawing>
-          <wp:anchor distT="0" distB="0" distL="114300" distR="114300" simplePos="0" relativeHeight="251659264" behindDoc="1" locked="0" layoutInCell="1" allowOverlap="1" wp14:anchorId="2EAC0C0E" wp14:editId="534728D5">
-            <wp:simplePos x="0" y="0"/>
-            <wp:positionH relativeFrom="column">
-              <wp:posOffset>694055</wp:posOffset>
-            </wp:positionH>
-            <wp:positionV relativeFrom="paragraph">
-              <wp:posOffset>137160</wp:posOffset>
-            </wp:positionV>
-            <wp:extent cx="3310255" cy="2736850"/>
-            <wp:effectExtent l="0" t="0" r="4445" b="6350"/>
-            <wp:wrapSquare wrapText="bothSides"/>
-            <wp:docPr id="404565693" name="Picture 1"/>
+          <wp:inline distT="0" distB="0" distL="0" distR="0" wp14:anchorId="36704A0F" wp14:editId="198600BD">
+            <wp:extent cx="3060874" cy="3049824"/>
+            <wp:effectExtent l="0" t="0" r="6350" b="0"/>
+            <wp:docPr id="1521754861" name="Picture 2"/>
             <wp:cNvGraphicFramePr>
               <a:graphicFrameLocks xmlns:a="http://schemas.openxmlformats.org/drawingml/2006/main" noChangeAspect="1"/>
             </wp:cNvGraphicFramePr>
@@ -4542,90 +4630,46 @@
               <a:graphicData uri="http://schemas.openxmlformats.org/drawingml/2006/picture">
                 <pic:pic xmlns:pic="http://schemas.openxmlformats.org/drawingml/2006/picture">
                   <pic:nvPicPr>
-                    <pic:cNvPr id="404565693" name="Picture 1"/>
-                    <pic:cNvPicPr/>
+                    <pic:cNvPr id="0" name="Picture 2"/>
+                    <pic:cNvPicPr>
+                      <a:picLocks noChangeAspect="1" noChangeArrowheads="1"/>
+                    </pic:cNvPicPr>
                   </pic:nvPicPr>
                   <pic:blipFill>
-                    <a:blip r:embed="rId38">
+                    <a:blip r:embed="rId38" cstate="print">
                       <a:extLst>
                         <a:ext uri="{28A0092B-C50C-407E-A947-70E740481C1C}">
                           <a14:useLocalDpi xmlns:a14="http://schemas.microsoft.com/office/drawing/2010/main" val="0"/>
                         </a:ext>
                       </a:extLst>
                     </a:blip>
+                    <a:srcRect/>
                     <a:stretch>
                       <a:fillRect/>
                     </a:stretch>
                   </pic:blipFill>
-                  <pic:spPr>
+                  <pic:spPr bwMode="auto">
                     <a:xfrm>
                       <a:off x="0" y="0"/>
-                      <a:ext cx="3310255" cy="2736850"/>
+                      <a:ext cx="3063416" cy="3052357"/>
                     </a:xfrm>
                     <a:prstGeom prst="rect">
                       <a:avLst/>
                     </a:prstGeom>
+                    <a:noFill/>
+                    <a:ln>
+                      <a:noFill/>
+                    </a:ln>
                   </pic:spPr>
                 </pic:pic>
               </a:graphicData>
             </a:graphic>
-            <wp14:sizeRelH relativeFrom="margin">
-              <wp14:pctWidth>0</wp14:pctWidth>
-            </wp14:sizeRelH>
-            <wp14:sizeRelV relativeFrom="margin">
-              <wp14:pctHeight>0</wp14:pctHeight>
-            </wp14:sizeRelV>
-          </wp:anchor>
+          </wp:inline>
         </w:drawing>
       </w:r>
-    </w:p>
-    <w:p>
-      <w:pPr>
-        <w:jc w:val="center"/>
-      </w:pPr>
-    </w:p>
-    <w:p>
-      <w:pPr>
-        <w:ind w:left="0"/>
-        <w:rPr>
-          <w:color w:val="000000" w:themeColor="text1"/>
-          <w:szCs w:val="24"/>
-        </w:rPr>
-      </w:pPr>
-    </w:p>
-    <w:p>
-      <w:pPr>
-        <w:rPr>
-          <w:color w:val="000000" w:themeColor="text1"/>
-          <w:szCs w:val="24"/>
-        </w:rPr>
-      </w:pPr>
-    </w:p>
-    <w:p>
-      <w:pPr>
-        <w:rPr>
-          <w:color w:val="000000" w:themeColor="text1"/>
-          <w:szCs w:val="24"/>
-        </w:rPr>
-      </w:pPr>
-    </w:p>
-    <w:p>
-      <w:pPr>
-        <w:rPr>
-          <w:color w:val="000000" w:themeColor="text1"/>
-          <w:szCs w:val="24"/>
-        </w:rPr>
-      </w:pPr>
-    </w:p>
-    <w:p>
-      <w:pPr>
-        <w:spacing w:after="160" w:line="259" w:lineRule="auto"/>
-        <w:ind w:left="0" w:right="0" w:firstLine="0"/>
-        <w:jc w:val="left"/>
-      </w:pPr>
-      <w:r>
-        <w:br w:type="page"/>
-      </w:r>
+      <w:bookmarkStart w:id="21" w:name="_Toc775756832"/>
+      <w:bookmarkStart w:id="22" w:name="_Toc1337068669"/>
+      <w:bookmarkStart w:id="23" w:name="_Toc1802620236"/>
     </w:p>
     <w:p>
       <w:pPr>
@@ -4633,17 +4677,8 @@
         <w:ind w:left="0" w:firstLine="0"/>
         <w:jc w:val="both"/>
       </w:pPr>
-      <w:bookmarkStart w:id="21" w:name="_Toc775756832"/>
-      <w:bookmarkStart w:id="22" w:name="_Toc1337068669"/>
-      <w:bookmarkStart w:id="23" w:name="_Toc1802620236"/>
-    </w:p>
-    <w:p>
-      <w:pPr>
-        <w:pStyle w:val="Heading1"/>
-        <w:ind w:left="0" w:firstLine="0"/>
-        <w:jc w:val="both"/>
-      </w:pPr>
-      <w:r>
+      <w:r>
+        <w:lastRenderedPageBreak/>
         <w:t>Studio Project Overview</w:t>
       </w:r>
       <w:bookmarkEnd w:id="21"/>
@@ -5449,7 +5484,14 @@
         <w:rPr>
           <w:sz w:val="24"/>
         </w:rPr>
-        <w:t>An example of form JSON file for the case in which a user submitted data, regarding a specific document, is displayed together with the robot classification of that document and the RPA rules performed on it, for a reviewer to check. The form outputs are the remarks given by robot, after being reviewed and possibly changed (the reviewer could deem an RPA rule as passed, can change the category/subcategory of the document) by the reviewer, and the custom remarks given by the reviewer.</w:t>
+        <w:t xml:space="preserve">An example of form JSON file for the case in which a user submitted data, regarding a specific document, is displayed together with the robot classification of that document and the RPA rules performed on it, for a reviewer to check. The form outputs are the remarks given by robot, after being reviewed and possibly changed (the reviewer could deem an RPA rule as passed, can change the category/subcategory of the document) by the reviewer, and the custom remarks given by the </w:t>
+      </w:r>
+      <w:proofErr w:type="gramStart"/>
+      <w:r>
+        <w:rPr>
+          <w:sz w:val="24"/>
+        </w:rPr>
+        <w:t>reviewer.</w:t>
       </w:r>
       <w:r>
         <w:rPr>
@@ -5457,6 +5499,7 @@
         </w:rPr>
         <w:t>📄</w:t>
       </w:r>
+      <w:proofErr w:type="gramEnd"/>
       <w:r>
         <w:rPr>
           <w:rFonts w:ascii="Segoe UI Emoji" w:eastAsia="Segoe UI Emoji" w:hAnsi="Segoe UI Emoji" w:cs="Segoe UI Emoji"/>
@@ -6299,10 +6342,18 @@
     </w:p>
     <w:p>
       <w:r>
-        <w:t xml:space="preserve">Workflow for processing the </w:t>
-      </w:r>
-      <w:r>
-        <w:t xml:space="preserve">task data. </w:t>
+        <w:t xml:space="preserve">Workflow for processing </w:t>
+      </w:r>
+      <w:proofErr w:type="gramStart"/>
+      <w:r>
+        <w:t xml:space="preserve">the </w:t>
+      </w:r>
+      <w:r>
+        <w:t>task</w:t>
+      </w:r>
+      <w:proofErr w:type="gramEnd"/>
+      <w:r>
+        <w:t xml:space="preserve"> data. </w:t>
       </w:r>
     </w:p>
     <w:p>
@@ -6779,7 +6830,15 @@
         <w:t>s</w:t>
       </w:r>
       <w:r>
-        <w:t xml:space="preserve"> and log the transaction's status. The approach is like the one used by the RE-Framework.</w:t>
+        <w:t xml:space="preserve"> and </w:t>
+      </w:r>
+      <w:proofErr w:type="gramStart"/>
+      <w:r>
+        <w:t>log</w:t>
+      </w:r>
+      <w:proofErr w:type="gramEnd"/>
+      <w:r>
+        <w:t xml:space="preserve"> the transaction's status. The approach is like the one used by the RE-Framework.</w:t>
       </w:r>
     </w:p>
     <w:p/>
@@ -16700,6 +16759,10 @@
 </file>
 
 <file path=customXml/item1.xml><?xml version="1.0" encoding="utf-8"?>
+<b:Sources xmlns:b="http://schemas.openxmlformats.org/officeDocument/2006/bibliography" xmlns="http://schemas.openxmlformats.org/officeDocument/2006/bibliography" SelectedStyle="\APASixthEditionOfficeOnline.xsl" StyleName="APA" Version="6"/>
+</file>
+
+<file path=customXml/item2.xml><?xml version="1.0" encoding="utf-8"?>
 <ct:contentTypeSchema xmlns:ct="http://schemas.microsoft.com/office/2006/metadata/contentType" xmlns:ma="http://schemas.microsoft.com/office/2006/metadata/properties/metaAttributes" ct:_="" ma:_="" ma:contentTypeName="Document" ma:contentTypeID="0x010100DB0EACA04781F346B2F5F63A17864137" ma:contentTypeVersion="13" ma:contentTypeDescription="Create a new document." ma:contentTypeScope="" ma:versionID="e5aef4629ca33d37ff6e484d056763f9">
   <xsd:schema xmlns:xsd="http://www.w3.org/2001/XMLSchema" xmlns:xs="http://www.w3.org/2001/XMLSchema" xmlns:p="http://schemas.microsoft.com/office/2006/metadata/properties" xmlns:ns2="5756a67b-a28b-4cf5-88e6-2b4468392c6e" xmlns:ns3="2ace790c-9bff-4836-93d2-c906c881a70a" targetNamespace="http://schemas.microsoft.com/office/2006/metadata/properties" ma:root="true" ma:fieldsID="620f8e5f352eae1ea307eaf99f49e3ea" ns2:_="" ns3:_="">
     <xsd:import namespace="5756a67b-a28b-4cf5-88e6-2b4468392c6e"/>
@@ -16936,11 +16999,16 @@
 </ct:contentTypeSchema>
 </file>
 
-<file path=customXml/item2.xml><?xml version="1.0" encoding="utf-8"?>
-<b:Sources xmlns:b="http://schemas.openxmlformats.org/officeDocument/2006/bibliography" xmlns="http://schemas.openxmlformats.org/officeDocument/2006/bibliography" SelectedStyle="\APASixthEditionOfficeOnline.xsl" StyleName="APA" Version="6"/>
+<file path=customXml/item3.xml><?xml version="1.0" encoding="utf-8"?>
+<?mso-contentType ?>
+<FormTemplates xmlns="http://schemas.microsoft.com/sharepoint/v3/contenttype/forms">
+  <Display>DocumentLibraryForm</Display>
+  <Edit>DocumentLibraryForm</Edit>
+  <New>DocumentLibraryForm</New>
+</FormTemplates>
 </file>
 
-<file path=customXml/item3.xml><?xml version="1.0" encoding="utf-8"?>
+<file path=customXml/item4.xml><?xml version="1.0" encoding="utf-8"?>
 <p:properties xmlns:p="http://schemas.microsoft.com/office/2006/metadata/properties" xmlns:xsi="http://www.w3.org/2001/XMLSchema-instance" xmlns:pc="http://schemas.microsoft.com/office/infopath/2007/PartnerControls">
   <documentManagement>
     <Owner xmlns="5756a67b-a28b-4cf5-88e6-2b4468392c6e">
@@ -16954,16 +17022,15 @@
 </p:properties>
 </file>
 
-<file path=customXml/item4.xml><?xml version="1.0" encoding="utf-8"?>
-<?mso-contentType ?>
-<FormTemplates xmlns="http://schemas.microsoft.com/sharepoint/v3/contenttype/forms">
-  <Display>DocumentLibraryForm</Display>
-  <Edit>DocumentLibraryForm</Edit>
-  <New>DocumentLibraryForm</New>
-</FormTemplates>
+<file path=customXml/itemProps1.xml><?xml version="1.0" encoding="utf-8"?>
+<ds:datastoreItem xmlns:ds="http://schemas.openxmlformats.org/officeDocument/2006/customXml" ds:itemID="{7E32D6B0-649C-43B7-ACF9-C4FF9AAE683E}">
+  <ds:schemaRefs>
+    <ds:schemaRef ds:uri="http://schemas.openxmlformats.org/officeDocument/2006/bibliography"/>
+  </ds:schemaRefs>
+</ds:datastoreItem>
 </file>
 
-<file path=customXml/itemProps1.xml><?xml version="1.0" encoding="utf-8"?>
+<file path=customXml/itemProps2.xml><?xml version="1.0" encoding="utf-8"?>
 <ds:datastoreItem xmlns:ds="http://schemas.openxmlformats.org/officeDocument/2006/customXml" ds:itemID="{03287322-4734-4C3D-B448-725B8C8B82C7}">
   <ds:schemaRefs>
     <ds:schemaRef ds:uri="http://schemas.microsoft.com/office/2006/metadata/contentType"/>
@@ -16982,15 +17049,15 @@
 </ds:datastoreItem>
 </file>
 
-<file path=customXml/itemProps2.xml><?xml version="1.0" encoding="utf-8"?>
-<ds:datastoreItem xmlns:ds="http://schemas.openxmlformats.org/officeDocument/2006/customXml" ds:itemID="{7E32D6B0-649C-43B7-ACF9-C4FF9AAE683E}">
+<file path=customXml/itemProps3.xml><?xml version="1.0" encoding="utf-8"?>
+<ds:datastoreItem xmlns:ds="http://schemas.openxmlformats.org/officeDocument/2006/customXml" ds:itemID="{B7E01A59-331B-405E-8706-B09243F26C74}">
   <ds:schemaRefs>
-    <ds:schemaRef ds:uri="http://schemas.openxmlformats.org/officeDocument/2006/bibliography"/>
+    <ds:schemaRef ds:uri="http://schemas.microsoft.com/sharepoint/v3/contenttype/forms"/>
   </ds:schemaRefs>
 </ds:datastoreItem>
 </file>
 
-<file path=customXml/itemProps3.xml><?xml version="1.0" encoding="utf-8"?>
+<file path=customXml/itemProps4.xml><?xml version="1.0" encoding="utf-8"?>
 <ds:datastoreItem xmlns:ds="http://schemas.openxmlformats.org/officeDocument/2006/customXml" ds:itemID="{3FBA305E-F0D4-40D8-B074-1F0CEA5A45EE}">
   <ds:schemaRefs>
     <ds:schemaRef ds:uri="http://schemas.microsoft.com/office/2006/metadata/properties"/>
@@ -16998,12 +17065,4 @@
     <ds:schemaRef ds:uri="5756a67b-a28b-4cf5-88e6-2b4468392c6e"/>
   </ds:schemaRefs>
 </ds:datastoreItem>
-</file>
-
-<file path=customXml/itemProps4.xml><?xml version="1.0" encoding="utf-8"?>
-<ds:datastoreItem xmlns:ds="http://schemas.openxmlformats.org/officeDocument/2006/customXml" ds:itemID="{B7E01A59-331B-405E-8706-B09243F26C74}">
-  <ds:schemaRefs>
-    <ds:schemaRef ds:uri="http://schemas.microsoft.com/sharepoint/v3/contenttype/forms"/>
-  </ds:schemaRefs>
-</ds:datastoreItem>
 </file>
</xml_diff>